<commit_message>
Converting Word documents to MarkDown: "5. Circle Language Spec Plan, Legend of Symbols and Color Markings": Manually checking differences between rendered MarkDown and Word document. Last checks if markup looks ok.
</commit_message>
<xml_diff>
--- a/2. Future/Main Project/5. Circle Language Spec Plan, Legend of Symbols and Color Markings.docx
+++ b/2. Future/Main Project/5. Circle Language Spec Plan, Legend of Symbols and Color Markings.docx
@@ -1,6 +1,6 @@
 
 <file path=word/document.xml><?xml version="1.0" encoding="utf-8"?>
-<w:document xmlns:wpc="http://schemas.microsoft.com/office/word/2010/wordprocessingCanvas" xmlns:cx="http://schemas.microsoft.com/office/drawing/2014/chartex" xmlns:cx1="http://schemas.microsoft.com/office/drawing/2015/9/8/chartex" xmlns:cx2="http://schemas.microsoft.com/office/drawing/2015/10/21/chartex" xmlns:cx3="http://schemas.microsoft.com/office/drawing/2016/5/9/chartex" xmlns:cx4="http://schemas.microsoft.com/office/drawing/2016/5/10/chartex" xmlns:cx5="http://schemas.microsoft.com/office/drawing/2016/5/11/chartex" xmlns:cx6="http://schemas.microsoft.com/office/drawing/2016/5/12/chartex" xmlns:cx7="http://schemas.microsoft.com/office/drawing/2016/5/13/chartex" xmlns:cx8="http://schemas.microsoft.com/office/drawing/2016/5/14/chartex" xmlns:mc="http://schemas.openxmlformats.org/markup-compatibility/2006" xmlns:aink="http://schemas.microsoft.com/office/drawing/2016/ink" xmlns:am3d="http://schemas.microsoft.com/office/drawing/2017/model3d" xmlns:o="urn:schemas-microsoft-com:office:office" xmlns:r="http://schemas.openxmlformats.org/officeDocument/2006/relationships" xmlns:m="http://schemas.openxmlformats.org/officeDocument/2006/math" xmlns:v="urn:schemas-microsoft-com:vml" xmlns:wp14="http://schemas.microsoft.com/office/word/2010/wordprocessingDrawing" xmlns:wp="http://schemas.openxmlformats.org/drawingml/2006/wordprocessingDrawing" xmlns:w10="urn:schemas-microsoft-com:office:word" xmlns:w="http://schemas.openxmlformats.org/wordprocessingml/2006/main" xmlns:w14="http://schemas.microsoft.com/office/word/2010/wordml" xmlns:w15="http://schemas.microsoft.com/office/word/2012/wordml" xmlns:w16cid="http://schemas.microsoft.com/office/word/2016/wordml/cid" xmlns:w16se="http://schemas.microsoft.com/office/word/2015/wordml/symex" xmlns:wpg="http://schemas.microsoft.com/office/word/2010/wordprocessingGroup" xmlns:wpi="http://schemas.microsoft.com/office/word/2010/wordprocessingInk" xmlns:wne="http://schemas.microsoft.com/office/word/2006/wordml" xmlns:wps="http://schemas.microsoft.com/office/word/2010/wordprocessingShape" mc:Ignorable="w14 w15 w16se w16cid wp14">
+<w:document xmlns:wpc="http://schemas.microsoft.com/office/word/2010/wordprocessingCanvas" xmlns:cx="http://schemas.microsoft.com/office/drawing/2014/chartex" xmlns:cx1="http://schemas.microsoft.com/office/drawing/2015/9/8/chartex" xmlns:cx2="http://schemas.microsoft.com/office/drawing/2015/10/21/chartex" xmlns:cx3="http://schemas.microsoft.com/office/drawing/2016/5/9/chartex" xmlns:cx4="http://schemas.microsoft.com/office/drawing/2016/5/10/chartex" xmlns:cx5="http://schemas.microsoft.com/office/drawing/2016/5/11/chartex" xmlns:cx6="http://schemas.microsoft.com/office/drawing/2016/5/12/chartex" xmlns:cx7="http://schemas.microsoft.com/office/drawing/2016/5/13/chartex" xmlns:cx8="http://schemas.microsoft.com/office/drawing/2016/5/14/chartex" xmlns:mc="http://schemas.openxmlformats.org/markup-compatibility/2006" xmlns:aink="http://schemas.microsoft.com/office/drawing/2016/ink" xmlns:am3d="http://schemas.microsoft.com/office/drawing/2017/model3d" xmlns:o="urn:schemas-microsoft-com:office:office" xmlns:r="http://schemas.openxmlformats.org/officeDocument/2006/relationships" xmlns:m="http://schemas.openxmlformats.org/officeDocument/2006/math" xmlns:v="urn:schemas-microsoft-com:vml" xmlns:wp14="http://schemas.microsoft.com/office/word/2010/wordprocessingDrawing" xmlns:wp="http://schemas.openxmlformats.org/drawingml/2006/wordprocessingDrawing" xmlns:w10="urn:schemas-microsoft-com:office:word" xmlns:w="http://schemas.openxmlformats.org/wordprocessingml/2006/main" xmlns:w14="http://schemas.microsoft.com/office/word/2010/wordml" xmlns:w15="http://schemas.microsoft.com/office/word/2012/wordml" xmlns:w16cex="http://schemas.microsoft.com/office/word/2018/wordml/cex" xmlns:w16cid="http://schemas.microsoft.com/office/word/2016/wordml/cid" xmlns:w16="http://schemas.microsoft.com/office/word/2018/wordml" xmlns:w16se="http://schemas.microsoft.com/office/word/2015/wordml/symex" xmlns:wpg="http://schemas.microsoft.com/office/word/2010/wordprocessingGroup" xmlns:wpi="http://schemas.microsoft.com/office/word/2010/wordprocessingInk" xmlns:wne="http://schemas.microsoft.com/office/word/2006/wordml" xmlns:wps="http://schemas.microsoft.com/office/word/2010/wordprocessingShape" mc:Ignorable="w14 w15 w16se w16cid w16 w16cex wp14">
   <w:background w:color="000000"/>
   <w:body>
     <w:p>
@@ -23,6 +23,20 @@
           <w:rFonts w:asciiTheme="minorHAnsi" w:hAnsiTheme="minorHAnsi"/>
           <w:lang w:val="en-US"/>
         </w:rPr>
+        <w:t>s</w:t>
+      </w:r>
+      <w:r>
+        <w:rPr>
+          <w:rFonts w:asciiTheme="minorHAnsi" w:hAnsiTheme="minorHAnsi"/>
+          <w:lang w:val="en-US"/>
+        </w:rPr>
+        <w:t xml:space="preserve"> |</w:t>
+      </w:r>
+      <w:r>
+        <w:rPr>
+          <w:rFonts w:asciiTheme="minorHAnsi" w:hAnsiTheme="minorHAnsi"/>
+          <w:lang w:val="en-US"/>
+        </w:rPr>
         <w:br/>
       </w:r>
       <w:r>
@@ -56,172 +70,172 @@
     </w:p>
     <w:p>
       <w:pPr>
-        <w:jc w:val="center"/>
-        <w:rPr>
-          <w:rFonts w:asciiTheme="minorHAnsi" w:hAnsiTheme="minorHAnsi"/>
-          <w:b/>
-          <w:bCs/>
-          <w:i/>
-          <w:iCs/>
-          <w:sz w:val="40"/>
-          <w:lang w:val="en-US"/>
-        </w:rPr>
-      </w:pPr>
-    </w:p>
-    <w:p>
-      <w:pPr>
-        <w:rPr>
-          <w:rFonts w:asciiTheme="minorHAnsi" w:hAnsiTheme="minorHAnsi"/>
-          <w:sz w:val="10"/>
-          <w:lang w:val="en-US"/>
-        </w:rPr>
-      </w:pPr>
-    </w:p>
-    <w:p>
-      <w:pPr>
-        <w:jc w:val="center"/>
-        <w:rPr>
-          <w:rFonts w:asciiTheme="minorHAnsi" w:hAnsiTheme="minorHAnsi"/>
-          <w:i/>
-          <w:iCs/>
-          <w:lang w:val="en-US"/>
-        </w:rPr>
-      </w:pPr>
-      <w:r>
-        <w:rPr>
-          <w:rFonts w:asciiTheme="minorHAnsi" w:hAnsiTheme="minorHAnsi"/>
-          <w:i/>
-          <w:iCs/>
-          <w:lang w:val="en-US"/>
-        </w:rPr>
-        <w:t>Author</w:t>
-      </w:r>
-      <w:r>
-        <w:rPr>
-          <w:rFonts w:asciiTheme="minorHAnsi" w:hAnsiTheme="minorHAnsi"/>
-          <w:i/>
-          <w:iCs/>
-          <w:lang w:val="en-US"/>
-        </w:rPr>
-        <w:t xml:space="preserve">: </w:t>
-      </w:r>
-      <w:r>
-        <w:rPr>
-          <w:rFonts w:asciiTheme="minorHAnsi" w:hAnsiTheme="minorHAnsi"/>
-          <w:i/>
-          <w:iCs/>
-          <w:lang w:val="en-US"/>
-        </w:rPr>
-        <w:t xml:space="preserve">JJ </w:t>
-      </w:r>
-      <w:r>
-        <w:rPr>
-          <w:rFonts w:asciiTheme="minorHAnsi" w:hAnsiTheme="minorHAnsi"/>
-          <w:i/>
-          <w:iCs/>
-          <w:lang w:val="en-US"/>
-        </w:rPr>
-        <w:t>van Zon</w:t>
-      </w:r>
-    </w:p>
-    <w:p>
-      <w:pPr>
-        <w:jc w:val="center"/>
-        <w:rPr>
-          <w:rFonts w:asciiTheme="minorHAnsi" w:hAnsiTheme="minorHAnsi"/>
-          <w:i/>
-          <w:iCs/>
-          <w:lang w:val="en-US"/>
-        </w:rPr>
-      </w:pPr>
-      <w:r>
-        <w:rPr>
-          <w:rFonts w:asciiTheme="minorHAnsi" w:hAnsiTheme="minorHAnsi"/>
-          <w:i/>
-          <w:iCs/>
-          <w:lang w:val="en-US"/>
-        </w:rPr>
-        <w:t>Location</w:t>
-      </w:r>
-      <w:r>
-        <w:rPr>
-          <w:rFonts w:asciiTheme="minorHAnsi" w:hAnsiTheme="minorHAnsi"/>
-          <w:i/>
-          <w:iCs/>
-          <w:lang w:val="en-US"/>
-        </w:rPr>
-        <w:t xml:space="preserve">: </w:t>
-      </w:r>
-      <w:r>
-        <w:rPr>
-          <w:rFonts w:asciiTheme="minorHAnsi" w:hAnsiTheme="minorHAnsi"/>
-          <w:i/>
-          <w:iCs/>
-          <w:lang w:val="en-US"/>
-        </w:rPr>
-        <w:t>Oosterhout</w:t>
-      </w:r>
-      <w:r>
-        <w:rPr>
-          <w:rFonts w:asciiTheme="minorHAnsi" w:hAnsiTheme="minorHAnsi"/>
-          <w:i/>
-          <w:iCs/>
-          <w:lang w:val="en-US"/>
-        </w:rPr>
-        <w:t>, The Netherlands</w:t>
-      </w:r>
-    </w:p>
-    <w:p>
-      <w:pPr>
-        <w:jc w:val="center"/>
-        <w:rPr>
-          <w:rFonts w:asciiTheme="minorHAnsi" w:hAnsiTheme="minorHAnsi"/>
-          <w:i/>
-          <w:iCs/>
-          <w:lang w:val="en-US"/>
-        </w:rPr>
-      </w:pPr>
-      <w:r>
-        <w:rPr>
-          <w:rFonts w:asciiTheme="minorHAnsi" w:hAnsiTheme="minorHAnsi"/>
-          <w:i/>
-          <w:iCs/>
-          <w:lang w:val="en-US"/>
-        </w:rPr>
-        <w:t>Date</w:t>
-      </w:r>
-      <w:r>
-        <w:rPr>
-          <w:rFonts w:asciiTheme="minorHAnsi" w:hAnsiTheme="minorHAnsi"/>
-          <w:i/>
-          <w:iCs/>
-          <w:lang w:val="en-US"/>
-        </w:rPr>
-        <w:t xml:space="preserve">: </w:t>
-      </w:r>
-      <w:r>
-        <w:rPr>
-          <w:rFonts w:asciiTheme="minorHAnsi" w:hAnsiTheme="minorHAnsi"/>
-          <w:i/>
-          <w:iCs/>
-          <w:lang w:val="en-US"/>
-        </w:rPr>
-        <w:t xml:space="preserve">November </w:t>
-      </w:r>
-      <w:r>
-        <w:rPr>
-          <w:rFonts w:asciiTheme="minorHAnsi" w:hAnsiTheme="minorHAnsi"/>
-          <w:i/>
-          <w:iCs/>
-          <w:lang w:val="en-US"/>
-        </w:rPr>
-        <w:t xml:space="preserve">2006 </w:t>
-      </w:r>
-      <w:r>
-        <w:rPr>
-          <w:rFonts w:asciiTheme="minorHAnsi" w:hAnsiTheme="minorHAnsi"/>
-          <w:i/>
-          <w:iCs/>
+        <w:rPr>
+          <w:lang w:val="en-US"/>
+        </w:rPr>
+      </w:pPr>
+    </w:p>
+    <w:p>
+      <w:pPr>
+        <w:pStyle w:val="Heading2"/>
+        <w:rPr>
+          <w:rFonts w:asciiTheme="minorHAnsi" w:hAnsiTheme="minorHAnsi"/>
+          <w:lang w:val="en-US"/>
+        </w:rPr>
+      </w:pPr>
+      <w:bookmarkStart w:id="0" w:name="_Hlk37546055"/>
+      <w:r>
+        <w:rPr>
+          <w:rFonts w:asciiTheme="minorHAnsi" w:hAnsiTheme="minorHAnsi"/>
+          <w:lang w:val="en-US"/>
+        </w:rPr>
+        <w:t>Introduction</w:t>
+      </w:r>
+    </w:p>
+    <w:p>
+      <w:pPr>
+        <w:rPr>
+          <w:lang w:val="en-US"/>
+        </w:rPr>
+      </w:pPr>
+      <w:r>
+        <w:rPr>
+          <w:lang w:val="en-US"/>
+        </w:rPr>
+        <w:t xml:space="preserve">You may find </w:t>
+      </w:r>
+      <w:r>
+        <w:rPr>
+          <w:lang w:val="en-US"/>
+        </w:rPr>
+        <w:t xml:space="preserve">these </w:t>
+      </w:r>
+      <w:r>
+        <w:rPr>
+          <w:lang w:val="en-US"/>
+        </w:rPr>
+        <w:t>symbols and color markings in the planning docs, that indicate the status of things done/not done.</w:t>
+      </w:r>
+    </w:p>
+    <w:p>
+      <w:pPr>
+        <w:pStyle w:val="Heading2"/>
+        <w:rPr>
+          <w:lang w:val="en-US"/>
+        </w:rPr>
+      </w:pPr>
+      <w:r>
+        <w:rPr>
+          <w:lang w:val="en-US"/>
+        </w:rPr>
+        <w:t>MarkDown Check Boxes</w:t>
+      </w:r>
+    </w:p>
+    <w:p>
+      <w:pPr>
+        <w:rPr>
+          <w:lang w:val="en-US"/>
+        </w:rPr>
+      </w:pPr>
+      <w:r>
+        <w:rPr>
+          <w:lang w:val="en-US"/>
+        </w:rPr>
+        <w:t>- [ ] TODO</w:t>
+      </w:r>
+    </w:p>
+    <w:p>
+      <w:pPr>
+        <w:rPr>
+          <w:lang w:val="en-US"/>
+        </w:rPr>
+      </w:pPr>
+      <w:r>
+        <w:rPr>
+          <w:lang w:val="en-US"/>
+        </w:rPr>
+        <w:t>- [ ] __In progress__</w:t>
+      </w:r>
+    </w:p>
+    <w:p>
+      <w:pPr>
+        <w:rPr>
+          <w:lang w:val="en-US"/>
+        </w:rPr>
+      </w:pPr>
+      <w:r>
+        <w:rPr>
+          <w:lang w:val="en-US"/>
+        </w:rPr>
+        <w:t>- [ ] ~ Might do, postponed</w:t>
+      </w:r>
+    </w:p>
+    <w:p>
+      <w:pPr>
+        <w:rPr>
+          <w:lang w:val="en-US"/>
+        </w:rPr>
+      </w:pPr>
+      <w:r>
+        <w:rPr>
+          <w:lang w:val="en-US"/>
+        </w:rPr>
+        <w:t>- [x] Done</w:t>
+      </w:r>
+    </w:p>
+    <w:p>
+      <w:pPr>
+        <w:rPr>
+          <w:lang w:val="en-US"/>
+        </w:rPr>
+      </w:pPr>
+      <w:r>
+        <w:rPr>
+          <w:lang w:val="en-US"/>
+        </w:rPr>
+        <w:t>- [x] ~ Sort of done</w:t>
+      </w:r>
+    </w:p>
+    <w:p>
+      <w:pPr>
+        <w:rPr>
+          <w:lang w:val="en-US"/>
+        </w:rPr>
+      </w:pPr>
+      <w:r>
+        <w:rPr>
+          <w:lang w:val="en-US"/>
+        </w:rPr>
+        <w:t>- [x] ~~Don't do~~</w:t>
+      </w:r>
+    </w:p>
+    <w:bookmarkEnd w:id="0"/>
+    <w:p>
+      <w:pPr>
+        <w:pStyle w:val="Heading2"/>
+        <w:rPr>
+          <w:rFonts w:asciiTheme="minorHAnsi" w:hAnsiTheme="minorHAnsi"/>
+          <w:lang w:val="en-US"/>
+        </w:rPr>
+      </w:pPr>
+      <w:r>
+        <w:rPr>
+          <w:rFonts w:asciiTheme="minorHAnsi" w:hAnsiTheme="minorHAnsi"/>
+          <w:lang w:val="en-US"/>
+        </w:rPr>
+        <w:t>Symbols</w:t>
+      </w:r>
+    </w:p>
+    <w:p>
+      <w:pPr>
+        <w:rPr>
+          <w:rFonts w:asciiTheme="minorHAnsi" w:hAnsiTheme="minorHAnsi"/>
+          <w:lang w:val="en-US"/>
+        </w:rPr>
+      </w:pPr>
+      <w:r>
+        <w:rPr>
+          <w:rFonts w:asciiTheme="minorHAnsi" w:hAnsiTheme="minorHAnsi"/>
           <w:lang w:val="en-US"/>
         </w:rPr>
         <w:t>-</w:t>
@@ -229,32 +243,1249 @@
       <w:r>
         <w:rPr>
           <w:rFonts w:asciiTheme="minorHAnsi" w:hAnsiTheme="minorHAnsi"/>
-          <w:i/>
-          <w:iCs/>
-          <w:lang w:val="en-US"/>
-        </w:rPr>
-        <w:t xml:space="preserve"> </w:t>
-      </w:r>
-      <w:r>
-        <w:rPr>
-          <w:rFonts w:asciiTheme="minorHAnsi" w:hAnsiTheme="minorHAnsi"/>
-          <w:i/>
-          <w:iCs/>
-          <w:lang w:val="en-US"/>
-        </w:rPr>
-        <w:t>April 202</w:t>
-      </w:r>
-    </w:p>
-    <w:p>
-      <w:pPr>
-        <w:jc w:val="center"/>
-        <w:rPr>
-          <w:rFonts w:asciiTheme="minorHAnsi" w:hAnsiTheme="minorHAnsi"/>
-          <w:i/>
-          <w:iCs/>
-          <w:lang w:val="en-US"/>
-        </w:rPr>
-      </w:pPr>
+          <w:lang w:val="en-US"/>
+        </w:rPr>
+        <w:tab/>
+      </w:r>
+      <w:r>
+        <w:rPr>
+          <w:rFonts w:asciiTheme="minorHAnsi" w:hAnsiTheme="minorHAnsi"/>
+          <w:lang w:val="en-US"/>
+        </w:rPr>
+        <w:tab/>
+      </w:r>
+      <w:r>
+        <w:rPr>
+          <w:rFonts w:asciiTheme="minorHAnsi" w:hAnsiTheme="minorHAnsi"/>
+          <w:lang w:val="en-US"/>
+        </w:rPr>
+        <w:tab/>
+      </w:r>
+      <w:r>
+        <w:rPr>
+          <w:rFonts w:asciiTheme="minorHAnsi" w:hAnsiTheme="minorHAnsi"/>
+          <w:lang w:val="en-US"/>
+        </w:rPr>
+        <w:t xml:space="preserve">An </w:t>
+      </w:r>
+      <w:r>
+        <w:rPr>
+          <w:rFonts w:asciiTheme="minorHAnsi" w:hAnsiTheme="minorHAnsi"/>
+          <w:lang w:val="en-US"/>
+        </w:rPr>
+        <w:t>item ( / to do )</w:t>
+      </w:r>
+    </w:p>
+    <w:p>
+      <w:pPr>
+        <w:rPr>
+          <w:rFonts w:asciiTheme="minorHAnsi" w:hAnsiTheme="minorHAnsi"/>
+          <w:lang w:val="en-US"/>
+        </w:rPr>
+      </w:pPr>
+      <w:r>
+        <w:rPr>
+          <w:rFonts w:asciiTheme="minorHAnsi" w:hAnsiTheme="minorHAnsi"/>
+          <w:lang w:val="en-US"/>
+        </w:rPr>
+        <w:t>x</w:t>
+      </w:r>
+      <w:r>
+        <w:rPr>
+          <w:rFonts w:asciiTheme="minorHAnsi" w:hAnsiTheme="minorHAnsi"/>
+          <w:lang w:val="en-US"/>
+        </w:rPr>
+        <w:tab/>
+      </w:r>
+      <w:r>
+        <w:rPr>
+          <w:rFonts w:asciiTheme="minorHAnsi" w:hAnsiTheme="minorHAnsi"/>
+          <w:lang w:val="en-US"/>
+        </w:rPr>
+        <w:tab/>
+      </w:r>
+      <w:r>
+        <w:rPr>
+          <w:rFonts w:asciiTheme="minorHAnsi" w:hAnsiTheme="minorHAnsi"/>
+          <w:lang w:val="en-US"/>
+        </w:rPr>
+        <w:tab/>
+      </w:r>
+      <w:r>
+        <w:rPr>
+          <w:rFonts w:asciiTheme="minorHAnsi" w:hAnsiTheme="minorHAnsi"/>
+          <w:lang w:val="en-US"/>
+        </w:rPr>
+        <w:t>Done</w:t>
+      </w:r>
+    </w:p>
+    <w:p>
+      <w:pPr>
+        <w:rPr>
+          <w:rFonts w:asciiTheme="minorHAnsi" w:hAnsiTheme="minorHAnsi"/>
+          <w:lang w:val="en-US"/>
+        </w:rPr>
+      </w:pPr>
+      <w:r>
+        <w:rPr>
+          <w:rFonts w:asciiTheme="minorHAnsi" w:hAnsiTheme="minorHAnsi"/>
+          <w:lang w:val="en-US"/>
+        </w:rPr>
+        <w:t>x</w:t>
+      </w:r>
+      <w:r>
+        <w:rPr>
+          <w:rFonts w:asciiTheme="minorHAnsi" w:hAnsiTheme="minorHAnsi"/>
+          <w:lang w:val="en-US"/>
+        </w:rPr>
+        <w:t>~</w:t>
+      </w:r>
+      <w:r>
+        <w:rPr>
+          <w:rFonts w:asciiTheme="minorHAnsi" w:hAnsiTheme="minorHAnsi"/>
+          <w:lang w:val="en-US"/>
+        </w:rPr>
+        <w:tab/>
+      </w:r>
+      <w:r>
+        <w:rPr>
+          <w:rFonts w:asciiTheme="minorHAnsi" w:hAnsiTheme="minorHAnsi"/>
+          <w:lang w:val="en-US"/>
+        </w:rPr>
+        <w:tab/>
+      </w:r>
+      <w:r>
+        <w:rPr>
+          <w:rFonts w:asciiTheme="minorHAnsi" w:hAnsiTheme="minorHAnsi"/>
+          <w:lang w:val="en-US"/>
+        </w:rPr>
+        <w:tab/>
+      </w:r>
+      <w:r>
+        <w:rPr>
+          <w:rFonts w:asciiTheme="minorHAnsi" w:hAnsiTheme="minorHAnsi"/>
+          <w:lang w:val="en-US"/>
+        </w:rPr>
+        <w:t>Just about done / done just about this way</w:t>
+      </w:r>
+    </w:p>
+    <w:p>
+      <w:pPr>
+        <w:rPr>
+          <w:rFonts w:asciiTheme="minorHAnsi" w:hAnsiTheme="minorHAnsi"/>
+          <w:lang w:val="en-US"/>
+        </w:rPr>
+      </w:pPr>
+      <w:r>
+        <w:rPr>
+          <w:rFonts w:asciiTheme="minorHAnsi" w:hAnsiTheme="minorHAnsi"/>
+          <w:lang w:val="en-US"/>
+        </w:rPr>
+        <w:t>~</w:t>
+      </w:r>
+      <w:r>
+        <w:rPr>
+          <w:rFonts w:asciiTheme="minorHAnsi" w:hAnsiTheme="minorHAnsi"/>
+          <w:lang w:val="en-US"/>
+        </w:rPr>
+        <w:t>x</w:t>
+      </w:r>
+      <w:r>
+        <w:rPr>
+          <w:rFonts w:asciiTheme="minorHAnsi" w:hAnsiTheme="minorHAnsi"/>
+          <w:lang w:val="en-US"/>
+        </w:rPr>
+        <w:tab/>
+      </w:r>
+      <w:r>
+        <w:rPr>
+          <w:rFonts w:asciiTheme="minorHAnsi" w:hAnsiTheme="minorHAnsi"/>
+          <w:lang w:val="en-US"/>
+        </w:rPr>
+        <w:tab/>
+      </w:r>
+      <w:r>
+        <w:rPr>
+          <w:rFonts w:asciiTheme="minorHAnsi" w:hAnsiTheme="minorHAnsi"/>
+          <w:lang w:val="en-US"/>
+        </w:rPr>
+        <w:tab/>
+      </w:r>
+      <w:r>
+        <w:rPr>
+          <w:rFonts w:asciiTheme="minorHAnsi" w:hAnsiTheme="minorHAnsi"/>
+          <w:lang w:val="en-US"/>
+        </w:rPr>
+        <w:t>"</w:t>
+      </w:r>
+    </w:p>
+    <w:p>
+      <w:pPr>
+        <w:rPr>
+          <w:rFonts w:asciiTheme="minorHAnsi" w:hAnsiTheme="minorHAnsi"/>
+          <w:lang w:val="en-US"/>
+        </w:rPr>
+      </w:pPr>
+      <w:r>
+        <w:rPr>
+          <w:rFonts w:asciiTheme="minorHAnsi" w:hAnsiTheme="minorHAnsi"/>
+          <w:lang w:val="en-US"/>
+        </w:rPr>
+        <w:t>/</w:t>
+      </w:r>
+      <w:r>
+        <w:rPr>
+          <w:rFonts w:asciiTheme="minorHAnsi" w:hAnsiTheme="minorHAnsi"/>
+          <w:lang w:val="en-US"/>
+        </w:rPr>
+        <w:tab/>
+      </w:r>
+      <w:r>
+        <w:rPr>
+          <w:rFonts w:asciiTheme="minorHAnsi" w:hAnsiTheme="minorHAnsi"/>
+          <w:lang w:val="en-US"/>
+        </w:rPr>
+        <w:tab/>
+      </w:r>
+      <w:r>
+        <w:rPr>
+          <w:rFonts w:asciiTheme="minorHAnsi" w:hAnsiTheme="minorHAnsi"/>
+          <w:lang w:val="en-US"/>
+        </w:rPr>
+        <w:tab/>
+      </w:r>
+      <w:r>
+        <w:rPr>
+          <w:rFonts w:asciiTheme="minorHAnsi" w:hAnsiTheme="minorHAnsi"/>
+          <w:lang w:val="en-US"/>
+        </w:rPr>
+        <w:t>Don’t do</w:t>
+      </w:r>
+    </w:p>
+    <w:p>
+      <w:pPr>
+        <w:rPr>
+          <w:rFonts w:asciiTheme="minorHAnsi" w:hAnsiTheme="minorHAnsi"/>
+          <w:lang w:val="en-US"/>
+        </w:rPr>
+      </w:pPr>
+      <w:r>
+        <w:rPr>
+          <w:rFonts w:asciiTheme="minorHAnsi" w:hAnsiTheme="minorHAnsi"/>
+          <w:lang w:val="en-US"/>
+        </w:rPr>
+        <w:t>&gt;</w:t>
+      </w:r>
+      <w:r>
+        <w:rPr>
+          <w:rFonts w:asciiTheme="minorHAnsi" w:hAnsiTheme="minorHAnsi"/>
+          <w:lang w:val="en-US"/>
+        </w:rPr>
+        <w:tab/>
+      </w:r>
+      <w:r>
+        <w:rPr>
+          <w:rFonts w:asciiTheme="minorHAnsi" w:hAnsiTheme="minorHAnsi"/>
+          <w:lang w:val="en-US"/>
+        </w:rPr>
+        <w:tab/>
+      </w:r>
+      <w:r>
+        <w:rPr>
+          <w:rFonts w:asciiTheme="minorHAnsi" w:hAnsiTheme="minorHAnsi"/>
+          <w:lang w:val="en-US"/>
+        </w:rPr>
+        <w:tab/>
+      </w:r>
+      <w:r>
+        <w:rPr>
+          <w:rFonts w:asciiTheme="minorHAnsi" w:hAnsiTheme="minorHAnsi"/>
+          <w:lang w:val="en-US"/>
+        </w:rPr>
+        <w:t>Answer / conclusion / finding</w:t>
+      </w:r>
+    </w:p>
+    <w:p>
+      <w:pPr>
+        <w:rPr>
+          <w:rFonts w:asciiTheme="minorHAnsi" w:hAnsiTheme="minorHAnsi"/>
+          <w:lang w:val="en-US"/>
+        </w:rPr>
+      </w:pPr>
+      <w:r>
+        <w:rPr>
+          <w:rFonts w:asciiTheme="minorHAnsi" w:hAnsiTheme="minorHAnsi"/>
+          <w:lang w:val="en-US"/>
+        </w:rPr>
+        <w:t>&gt;&gt;</w:t>
+      </w:r>
+      <w:r>
+        <w:rPr>
+          <w:rFonts w:asciiTheme="minorHAnsi" w:hAnsiTheme="minorHAnsi"/>
+          <w:lang w:val="en-US"/>
+        </w:rPr>
+        <w:tab/>
+      </w:r>
+      <w:r>
+        <w:rPr>
+          <w:rFonts w:asciiTheme="minorHAnsi" w:hAnsiTheme="minorHAnsi"/>
+          <w:lang w:val="en-US"/>
+        </w:rPr>
+        <w:tab/>
+      </w:r>
+      <w:r>
+        <w:rPr>
+          <w:rFonts w:asciiTheme="minorHAnsi" w:hAnsiTheme="minorHAnsi"/>
+          <w:lang w:val="en-US"/>
+        </w:rPr>
+        <w:tab/>
+      </w:r>
+      <w:r>
+        <w:rPr>
+          <w:rFonts w:asciiTheme="minorHAnsi" w:hAnsiTheme="minorHAnsi"/>
+          <w:lang w:val="en-US"/>
+        </w:rPr>
+        <w:t>Check that</w:t>
+      </w:r>
+    </w:p>
+    <w:p>
+      <w:pPr>
+        <w:rPr>
+          <w:rFonts w:asciiTheme="minorHAnsi" w:hAnsiTheme="minorHAnsi"/>
+          <w:lang w:val="en-US"/>
+        </w:rPr>
+      </w:pPr>
+      <w:r>
+        <w:rPr>
+          <w:rFonts w:asciiTheme="minorHAnsi" w:hAnsiTheme="minorHAnsi"/>
+          <w:lang w:val="en-US"/>
+        </w:rPr>
+        <w:t>-&gt;|</w:t>
+      </w:r>
+      <w:r>
+        <w:rPr>
+          <w:rFonts w:asciiTheme="minorHAnsi" w:hAnsiTheme="minorHAnsi"/>
+          <w:lang w:val="en-US"/>
+        </w:rPr>
+        <w:tab/>
+      </w:r>
+      <w:r>
+        <w:rPr>
+          <w:rFonts w:asciiTheme="minorHAnsi" w:hAnsiTheme="minorHAnsi"/>
+          <w:lang w:val="en-US"/>
+        </w:rPr>
+        <w:tab/>
+      </w:r>
+      <w:r>
+        <w:rPr>
+          <w:rFonts w:asciiTheme="minorHAnsi" w:hAnsiTheme="minorHAnsi"/>
+          <w:lang w:val="en-US"/>
+        </w:rPr>
+        <w:tab/>
+        <w:t>Done</w:t>
+      </w:r>
+    </w:p>
+    <w:p>
+      <w:pPr>
+        <w:rPr>
+          <w:rFonts w:asciiTheme="minorHAnsi" w:hAnsiTheme="minorHAnsi"/>
+          <w:lang w:val="en-US"/>
+        </w:rPr>
+      </w:pPr>
+      <w:r>
+        <w:rPr>
+          <w:rFonts w:asciiTheme="minorHAnsi" w:hAnsiTheme="minorHAnsi"/>
+          <w:lang w:val="en-US"/>
+        </w:rPr>
+        <w:t>=</w:t>
+      </w:r>
+      <w:r>
+        <w:rPr>
+          <w:rFonts w:asciiTheme="minorHAnsi" w:hAnsiTheme="minorHAnsi"/>
+          <w:lang w:val="en-US"/>
+        </w:rPr>
+        <w:t>&gt;|</w:t>
+      </w:r>
+      <w:r>
+        <w:rPr>
+          <w:rFonts w:asciiTheme="minorHAnsi" w:hAnsiTheme="minorHAnsi"/>
+          <w:lang w:val="en-US"/>
+        </w:rPr>
+        <w:tab/>
+      </w:r>
+      <w:r>
+        <w:rPr>
+          <w:rFonts w:asciiTheme="minorHAnsi" w:hAnsiTheme="minorHAnsi"/>
+          <w:lang w:val="en-US"/>
+        </w:rPr>
+        <w:tab/>
+      </w:r>
+      <w:r>
+        <w:rPr>
+          <w:rFonts w:asciiTheme="minorHAnsi" w:hAnsiTheme="minorHAnsi"/>
+          <w:lang w:val="en-US"/>
+        </w:rPr>
+        <w:t>"</w:t>
+      </w:r>
+    </w:p>
+    <w:p>
+      <w:pPr>
+        <w:rPr>
+          <w:rFonts w:asciiTheme="minorHAnsi" w:hAnsiTheme="minorHAnsi"/>
+          <w:lang w:val="en-US"/>
+        </w:rPr>
+      </w:pPr>
+      <w:r>
+        <w:rPr>
+          <w:rFonts w:asciiTheme="minorHAnsi" w:hAnsiTheme="minorHAnsi"/>
+          <w:lang w:val="en-US"/>
+        </w:rPr>
+        <w:t>-&gt;~|</w:t>
+      </w:r>
+      <w:r>
+        <w:rPr>
+          <w:rFonts w:asciiTheme="minorHAnsi" w:hAnsiTheme="minorHAnsi"/>
+          <w:lang w:val="en-US"/>
+        </w:rPr>
+        <w:tab/>
+      </w:r>
+      <w:r>
+        <w:rPr>
+          <w:rFonts w:asciiTheme="minorHAnsi" w:hAnsiTheme="minorHAnsi"/>
+          <w:lang w:val="en-US"/>
+        </w:rPr>
+        <w:tab/>
+      </w:r>
+      <w:r>
+        <w:rPr>
+          <w:rFonts w:asciiTheme="minorHAnsi" w:hAnsiTheme="minorHAnsi"/>
+          <w:lang w:val="en-US"/>
+        </w:rPr>
+        <w:t>Just about done</w:t>
+      </w:r>
+    </w:p>
+    <w:p>
+      <w:pPr>
+        <w:rPr>
+          <w:rFonts w:asciiTheme="minorHAnsi" w:hAnsiTheme="minorHAnsi"/>
+          <w:lang w:val="en-US"/>
+        </w:rPr>
+      </w:pPr>
+      <w:r>
+        <w:rPr>
+          <w:rFonts w:asciiTheme="minorHAnsi" w:hAnsiTheme="minorHAnsi"/>
+          <w:lang w:val="en-US"/>
+        </w:rPr>
+        <w:t>=</w:t>
+      </w:r>
+      <w:r>
+        <w:rPr>
+          <w:rFonts w:asciiTheme="minorHAnsi" w:hAnsiTheme="minorHAnsi"/>
+          <w:lang w:val="en-US"/>
+        </w:rPr>
+        <w:t>&gt;~|</w:t>
+      </w:r>
+      <w:r>
+        <w:rPr>
+          <w:rFonts w:asciiTheme="minorHAnsi" w:hAnsiTheme="minorHAnsi"/>
+          <w:lang w:val="en-US"/>
+        </w:rPr>
+        <w:tab/>
+      </w:r>
+      <w:r>
+        <w:rPr>
+          <w:rFonts w:asciiTheme="minorHAnsi" w:hAnsiTheme="minorHAnsi"/>
+          <w:lang w:val="en-US"/>
+        </w:rPr>
+        <w:tab/>
+      </w:r>
+      <w:r>
+        <w:rPr>
+          <w:rFonts w:asciiTheme="minorHAnsi" w:hAnsiTheme="minorHAnsi"/>
+          <w:lang w:val="en-US"/>
+        </w:rPr>
+        <w:t>"</w:t>
+      </w:r>
+    </w:p>
+    <w:p>
+      <w:pPr>
+        <w:rPr>
+          <w:rFonts w:asciiTheme="minorHAnsi" w:hAnsiTheme="minorHAnsi"/>
+          <w:lang w:val="en-US"/>
+        </w:rPr>
+      </w:pPr>
+      <w:r>
+        <w:rPr>
+          <w:rFonts w:asciiTheme="minorHAnsi" w:hAnsiTheme="minorHAnsi"/>
+          <w:lang w:val="en-US"/>
+        </w:rPr>
+        <w:t>.</w:t>
+      </w:r>
+      <w:r>
+        <w:rPr>
+          <w:rFonts w:asciiTheme="minorHAnsi" w:hAnsiTheme="minorHAnsi"/>
+          <w:lang w:val="en-US"/>
+        </w:rPr>
+        <w:tab/>
+      </w:r>
+      <w:r>
+        <w:rPr>
+          <w:rFonts w:asciiTheme="minorHAnsi" w:hAnsiTheme="minorHAnsi"/>
+          <w:lang w:val="en-US"/>
+        </w:rPr>
+        <w:tab/>
+      </w:r>
+      <w:r>
+        <w:rPr>
+          <w:rFonts w:asciiTheme="minorHAnsi" w:hAnsiTheme="minorHAnsi"/>
+          <w:lang w:val="en-US"/>
+        </w:rPr>
+        <w:tab/>
+        <w:t>In progress</w:t>
+      </w:r>
+    </w:p>
+    <w:p>
+      <w:pPr>
+        <w:rPr>
+          <w:rFonts w:asciiTheme="minorHAnsi" w:hAnsiTheme="minorHAnsi"/>
+          <w:lang w:val="en-US"/>
+        </w:rPr>
+      </w:pPr>
+      <w:r>
+        <w:rPr>
+          <w:rFonts w:asciiTheme="minorHAnsi" w:hAnsiTheme="minorHAnsi"/>
+          <w:lang w:val="en-US"/>
+        </w:rPr>
+        <w:t>..</w:t>
+      </w:r>
+      <w:r>
+        <w:rPr>
+          <w:rFonts w:asciiTheme="minorHAnsi" w:hAnsiTheme="minorHAnsi"/>
+          <w:lang w:val="en-US"/>
+        </w:rPr>
+        <w:tab/>
+      </w:r>
+      <w:r>
+        <w:rPr>
+          <w:rFonts w:asciiTheme="minorHAnsi" w:hAnsiTheme="minorHAnsi"/>
+          <w:lang w:val="en-US"/>
+        </w:rPr>
+        <w:tab/>
+      </w:r>
+      <w:r>
+        <w:rPr>
+          <w:rFonts w:asciiTheme="minorHAnsi" w:hAnsiTheme="minorHAnsi"/>
+          <w:lang w:val="en-US"/>
+        </w:rPr>
+        <w:tab/>
+      </w:r>
+      <w:r>
+        <w:rPr>
+          <w:rFonts w:asciiTheme="minorHAnsi" w:hAnsiTheme="minorHAnsi"/>
+          <w:lang w:val="en-US"/>
+        </w:rPr>
+        <w:t>"</w:t>
+      </w:r>
+    </w:p>
+    <w:p>
+      <w:pPr>
+        <w:rPr>
+          <w:rFonts w:asciiTheme="minorHAnsi" w:hAnsiTheme="minorHAnsi"/>
+          <w:lang w:val="en-US"/>
+        </w:rPr>
+      </w:pPr>
+      <w:r>
+        <w:rPr>
+          <w:rFonts w:asciiTheme="minorHAnsi" w:hAnsiTheme="minorHAnsi"/>
+          <w:lang w:val="en-US"/>
+        </w:rPr>
+        <w:t>...</w:t>
+      </w:r>
+      <w:r>
+        <w:rPr>
+          <w:rFonts w:asciiTheme="minorHAnsi" w:hAnsiTheme="minorHAnsi"/>
+          <w:lang w:val="en-US"/>
+        </w:rPr>
+        <w:tab/>
+      </w:r>
+      <w:r>
+        <w:rPr>
+          <w:rFonts w:asciiTheme="minorHAnsi" w:hAnsiTheme="minorHAnsi"/>
+          <w:lang w:val="en-US"/>
+        </w:rPr>
+        <w:tab/>
+      </w:r>
+      <w:r>
+        <w:rPr>
+          <w:rFonts w:asciiTheme="minorHAnsi" w:hAnsiTheme="minorHAnsi"/>
+          <w:lang w:val="en-US"/>
+        </w:rPr>
+        <w:tab/>
+      </w:r>
+      <w:r>
+        <w:rPr>
+          <w:rFonts w:asciiTheme="minorHAnsi" w:hAnsiTheme="minorHAnsi"/>
+          <w:lang w:val="en-US"/>
+        </w:rPr>
+        <w:t>"</w:t>
+      </w:r>
+    </w:p>
+    <w:p>
+      <w:pPr>
+        <w:rPr>
+          <w:rFonts w:asciiTheme="minorHAnsi" w:hAnsiTheme="minorHAnsi"/>
+          <w:lang w:val="en-US"/>
+        </w:rPr>
+      </w:pPr>
+      <w:r>
+        <w:rPr>
+          <w:rFonts w:asciiTheme="minorHAnsi" w:hAnsiTheme="minorHAnsi"/>
+          <w:lang w:val="en-US"/>
+        </w:rPr>
+        <w:t>&gt;.</w:t>
+      </w:r>
+      <w:r>
+        <w:rPr>
+          <w:rFonts w:asciiTheme="minorHAnsi" w:hAnsiTheme="minorHAnsi"/>
+          <w:lang w:val="en-US"/>
+        </w:rPr>
+        <w:tab/>
+      </w:r>
+      <w:r>
+        <w:rPr>
+          <w:rFonts w:asciiTheme="minorHAnsi" w:hAnsiTheme="minorHAnsi"/>
+          <w:lang w:val="en-US"/>
+        </w:rPr>
+        <w:tab/>
+      </w:r>
+      <w:r>
+        <w:rPr>
+          <w:rFonts w:asciiTheme="minorHAnsi" w:hAnsiTheme="minorHAnsi"/>
+          <w:lang w:val="en-US"/>
+        </w:rPr>
+        <w:tab/>
+      </w:r>
+      <w:r>
+        <w:rPr>
+          <w:rFonts w:asciiTheme="minorHAnsi" w:hAnsiTheme="minorHAnsi"/>
+          <w:lang w:val="en-US"/>
+        </w:rPr>
+        <w:t>Postponed ( / pick up later ( from ) )</w:t>
+      </w:r>
+    </w:p>
+    <w:p>
+      <w:pPr>
+        <w:rPr>
+          <w:rFonts w:asciiTheme="minorHAnsi" w:hAnsiTheme="minorHAnsi"/>
+          <w:lang w:val="en-US"/>
+        </w:rPr>
+      </w:pPr>
+      <w:r>
+        <w:rPr>
+          <w:rFonts w:asciiTheme="minorHAnsi" w:hAnsiTheme="minorHAnsi"/>
+          <w:lang w:val="en-US"/>
+        </w:rPr>
+        <w:t>-&gt;.</w:t>
+      </w:r>
+      <w:r>
+        <w:rPr>
+          <w:rFonts w:asciiTheme="minorHAnsi" w:hAnsiTheme="minorHAnsi"/>
+          <w:lang w:val="en-US"/>
+        </w:rPr>
+        <w:tab/>
+      </w:r>
+      <w:r>
+        <w:rPr>
+          <w:rFonts w:asciiTheme="minorHAnsi" w:hAnsiTheme="minorHAnsi"/>
+          <w:lang w:val="en-US"/>
+        </w:rPr>
+        <w:tab/>
+      </w:r>
+      <w:r>
+        <w:rPr>
+          <w:rFonts w:asciiTheme="minorHAnsi" w:hAnsiTheme="minorHAnsi"/>
+          <w:lang w:val="en-US"/>
+        </w:rPr>
+        <w:tab/>
+        <w:t>"</w:t>
+      </w:r>
+    </w:p>
+    <w:p>
+      <w:pPr>
+        <w:rPr>
+          <w:rFonts w:asciiTheme="minorHAnsi" w:hAnsiTheme="minorHAnsi"/>
+          <w:lang w:val="en-US"/>
+        </w:rPr>
+      </w:pPr>
+      <w:r>
+        <w:rPr>
+          <w:rFonts w:asciiTheme="minorHAnsi" w:hAnsiTheme="minorHAnsi"/>
+          <w:lang w:val="en-US"/>
+        </w:rPr>
+        <w:t>=&gt;.</w:t>
+      </w:r>
+      <w:r>
+        <w:rPr>
+          <w:rFonts w:asciiTheme="minorHAnsi" w:hAnsiTheme="minorHAnsi"/>
+          <w:lang w:val="en-US"/>
+        </w:rPr>
+        <w:tab/>
+      </w:r>
+      <w:r>
+        <w:rPr>
+          <w:rFonts w:asciiTheme="minorHAnsi" w:hAnsiTheme="minorHAnsi"/>
+          <w:lang w:val="en-US"/>
+        </w:rPr>
+        <w:tab/>
+      </w:r>
+      <w:r>
+        <w:rPr>
+          <w:rFonts w:asciiTheme="minorHAnsi" w:hAnsiTheme="minorHAnsi"/>
+          <w:lang w:val="en-US"/>
+        </w:rPr>
+        <w:tab/>
+        <w:t>"</w:t>
+      </w:r>
+    </w:p>
+    <w:p>
+      <w:pPr>
+        <w:rPr>
+          <w:rFonts w:asciiTheme="minorHAnsi" w:hAnsiTheme="minorHAnsi"/>
+          <w:lang w:val="en-US"/>
+        </w:rPr>
+      </w:pPr>
+      <w:r>
+        <w:rPr>
+          <w:rFonts w:asciiTheme="minorHAnsi" w:hAnsiTheme="minorHAnsi"/>
+          <w:lang w:val="en-US"/>
+        </w:rPr>
+        <w:t>&gt;..</w:t>
+      </w:r>
+      <w:r>
+        <w:rPr>
+          <w:rFonts w:asciiTheme="minorHAnsi" w:hAnsiTheme="minorHAnsi"/>
+          <w:lang w:val="en-US"/>
+        </w:rPr>
+        <w:tab/>
+      </w:r>
+      <w:r>
+        <w:rPr>
+          <w:rFonts w:asciiTheme="minorHAnsi" w:hAnsiTheme="minorHAnsi"/>
+          <w:lang w:val="en-US"/>
+        </w:rPr>
+        <w:tab/>
+      </w:r>
+      <w:r>
+        <w:rPr>
+          <w:rFonts w:asciiTheme="minorHAnsi" w:hAnsiTheme="minorHAnsi"/>
+          <w:lang w:val="en-US"/>
+        </w:rPr>
+        <w:tab/>
+        <w:t>"</w:t>
+      </w:r>
+    </w:p>
+    <w:p>
+      <w:pPr>
+        <w:rPr>
+          <w:rFonts w:asciiTheme="minorHAnsi" w:hAnsiTheme="minorHAnsi"/>
+          <w:lang w:val="en-US"/>
+        </w:rPr>
+      </w:pPr>
+      <w:r>
+        <w:rPr>
+          <w:rFonts w:asciiTheme="minorHAnsi" w:hAnsiTheme="minorHAnsi"/>
+          <w:lang w:val="en-US"/>
+        </w:rPr>
+        <w:t>-</w:t>
+      </w:r>
+      <w:r>
+        <w:rPr>
+          <w:rFonts w:asciiTheme="minorHAnsi" w:hAnsiTheme="minorHAnsi"/>
+          <w:lang w:val="en-US"/>
+        </w:rPr>
+        <w:t>&gt;..</w:t>
+      </w:r>
+      <w:r>
+        <w:rPr>
+          <w:rFonts w:asciiTheme="minorHAnsi" w:hAnsiTheme="minorHAnsi"/>
+          <w:lang w:val="en-US"/>
+        </w:rPr>
+        <w:tab/>
+      </w:r>
+      <w:r>
+        <w:rPr>
+          <w:rFonts w:asciiTheme="minorHAnsi" w:hAnsiTheme="minorHAnsi"/>
+          <w:lang w:val="en-US"/>
+        </w:rPr>
+        <w:tab/>
+        <w:t>"</w:t>
+      </w:r>
+    </w:p>
+    <w:p>
+      <w:pPr>
+        <w:rPr>
+          <w:rFonts w:asciiTheme="minorHAnsi" w:hAnsiTheme="minorHAnsi"/>
+          <w:lang w:val="en-US"/>
+        </w:rPr>
+      </w:pPr>
+      <w:r>
+        <w:rPr>
+          <w:rFonts w:asciiTheme="minorHAnsi" w:hAnsiTheme="minorHAnsi"/>
+          <w:lang w:val="en-US"/>
+        </w:rPr>
+        <w:t>=</w:t>
+      </w:r>
+      <w:r>
+        <w:rPr>
+          <w:rFonts w:asciiTheme="minorHAnsi" w:hAnsiTheme="minorHAnsi"/>
+          <w:lang w:val="en-US"/>
+        </w:rPr>
+        <w:t>&gt;..</w:t>
+      </w:r>
+      <w:r>
+        <w:rPr>
+          <w:rFonts w:asciiTheme="minorHAnsi" w:hAnsiTheme="minorHAnsi"/>
+          <w:lang w:val="en-US"/>
+        </w:rPr>
+        <w:tab/>
+      </w:r>
+      <w:r>
+        <w:rPr>
+          <w:rFonts w:asciiTheme="minorHAnsi" w:hAnsiTheme="minorHAnsi"/>
+          <w:lang w:val="en-US"/>
+        </w:rPr>
+        <w:tab/>
+        <w:t>"</w:t>
+      </w:r>
+    </w:p>
+    <w:p>
+      <w:pPr>
+        <w:rPr>
+          <w:rFonts w:asciiTheme="minorHAnsi" w:hAnsiTheme="minorHAnsi"/>
+          <w:lang w:val="en-US"/>
+        </w:rPr>
+      </w:pPr>
+      <w:r>
+        <w:rPr>
+          <w:rFonts w:asciiTheme="minorHAnsi" w:hAnsiTheme="minorHAnsi"/>
+          <w:lang w:val="en-US"/>
+        </w:rPr>
+        <w:t>.&gt;</w:t>
+      </w:r>
+      <w:r>
+        <w:rPr>
+          <w:rFonts w:asciiTheme="minorHAnsi" w:hAnsiTheme="minorHAnsi"/>
+          <w:lang w:val="en-US"/>
+        </w:rPr>
+        <w:tab/>
+      </w:r>
+      <w:r>
+        <w:rPr>
+          <w:rFonts w:asciiTheme="minorHAnsi" w:hAnsiTheme="minorHAnsi"/>
+          <w:lang w:val="en-US"/>
+        </w:rPr>
+        <w:tab/>
+      </w:r>
+      <w:r>
+        <w:rPr>
+          <w:rFonts w:asciiTheme="minorHAnsi" w:hAnsiTheme="minorHAnsi"/>
+          <w:lang w:val="en-US"/>
+        </w:rPr>
+        <w:tab/>
+      </w:r>
+      <w:r>
+        <w:rPr>
+          <w:rFonts w:asciiTheme="minorHAnsi" w:hAnsiTheme="minorHAnsi"/>
+          <w:lang w:val="en-US"/>
+        </w:rPr>
+        <w:t>Picked up again</w:t>
+      </w:r>
+    </w:p>
+    <w:p>
+      <w:pPr>
+        <w:rPr>
+          <w:rFonts w:asciiTheme="minorHAnsi" w:hAnsiTheme="minorHAnsi"/>
+          <w:lang w:val="en-US"/>
+        </w:rPr>
+      </w:pPr>
+      <w:r>
+        <w:rPr>
+          <w:rFonts w:asciiTheme="minorHAnsi" w:hAnsiTheme="minorHAnsi"/>
+          <w:lang w:val="en-US"/>
+        </w:rPr>
+        <w:t>.</w:t>
+      </w:r>
+      <w:r>
+        <w:rPr>
+          <w:rFonts w:asciiTheme="minorHAnsi" w:hAnsiTheme="minorHAnsi"/>
+          <w:lang w:val="en-US"/>
+        </w:rPr>
+        <w:t>-</w:t>
+      </w:r>
+      <w:r>
+        <w:rPr>
+          <w:rFonts w:asciiTheme="minorHAnsi" w:hAnsiTheme="minorHAnsi"/>
+          <w:lang w:val="en-US"/>
+        </w:rPr>
+        <w:t>&gt;</w:t>
+      </w:r>
+      <w:r>
+        <w:rPr>
+          <w:rFonts w:asciiTheme="minorHAnsi" w:hAnsiTheme="minorHAnsi"/>
+          <w:lang w:val="en-US"/>
+        </w:rPr>
+        <w:tab/>
+      </w:r>
+      <w:r>
+        <w:rPr>
+          <w:rFonts w:asciiTheme="minorHAnsi" w:hAnsiTheme="minorHAnsi"/>
+          <w:lang w:val="en-US"/>
+        </w:rPr>
+        <w:tab/>
+      </w:r>
+      <w:r>
+        <w:rPr>
+          <w:rFonts w:asciiTheme="minorHAnsi" w:hAnsiTheme="minorHAnsi"/>
+          <w:lang w:val="en-US"/>
+        </w:rPr>
+        <w:tab/>
+        <w:t>"</w:t>
+      </w:r>
+    </w:p>
+    <w:p>
+      <w:pPr>
+        <w:rPr>
+          <w:rFonts w:asciiTheme="minorHAnsi" w:hAnsiTheme="minorHAnsi"/>
+          <w:lang w:val="en-US"/>
+        </w:rPr>
+      </w:pPr>
+      <w:r>
+        <w:rPr>
+          <w:rFonts w:asciiTheme="minorHAnsi" w:hAnsiTheme="minorHAnsi"/>
+          <w:lang w:val="en-US"/>
+        </w:rPr>
+        <w:t>.</w:t>
+      </w:r>
+      <w:r>
+        <w:rPr>
+          <w:rFonts w:asciiTheme="minorHAnsi" w:hAnsiTheme="minorHAnsi"/>
+          <w:lang w:val="en-US"/>
+        </w:rPr>
+        <w:t>=</w:t>
+      </w:r>
+      <w:r>
+        <w:rPr>
+          <w:rFonts w:asciiTheme="minorHAnsi" w:hAnsiTheme="minorHAnsi"/>
+          <w:lang w:val="en-US"/>
+        </w:rPr>
+        <w:t>&gt;</w:t>
+      </w:r>
+      <w:r>
+        <w:rPr>
+          <w:rFonts w:asciiTheme="minorHAnsi" w:hAnsiTheme="minorHAnsi"/>
+          <w:lang w:val="en-US"/>
+        </w:rPr>
+        <w:tab/>
+      </w:r>
+      <w:r>
+        <w:rPr>
+          <w:rFonts w:asciiTheme="minorHAnsi" w:hAnsiTheme="minorHAnsi"/>
+          <w:lang w:val="en-US"/>
+        </w:rPr>
+        <w:tab/>
+      </w:r>
+      <w:r>
+        <w:rPr>
+          <w:rFonts w:asciiTheme="minorHAnsi" w:hAnsiTheme="minorHAnsi"/>
+          <w:lang w:val="en-US"/>
+        </w:rPr>
+        <w:tab/>
+        <w:t>"</w:t>
+      </w:r>
+    </w:p>
+    <w:p>
+      <w:pPr>
+        <w:rPr>
+          <w:rFonts w:asciiTheme="minorHAnsi" w:hAnsiTheme="minorHAnsi"/>
+          <w:lang w:val="en-US"/>
+        </w:rPr>
+      </w:pPr>
+      <w:r>
+        <w:rPr>
+          <w:rFonts w:asciiTheme="minorHAnsi" w:hAnsiTheme="minorHAnsi"/>
+          <w:lang w:val="en-US"/>
+        </w:rPr>
+        <w:t>..&gt;</w:t>
+      </w:r>
+      <w:r>
+        <w:rPr>
+          <w:rFonts w:asciiTheme="minorHAnsi" w:hAnsiTheme="minorHAnsi"/>
+          <w:lang w:val="en-US"/>
+        </w:rPr>
+        <w:tab/>
+      </w:r>
+      <w:r>
+        <w:rPr>
+          <w:rFonts w:asciiTheme="minorHAnsi" w:hAnsiTheme="minorHAnsi"/>
+          <w:lang w:val="en-US"/>
+        </w:rPr>
+        <w:tab/>
+      </w:r>
+      <w:r>
+        <w:rPr>
+          <w:rFonts w:asciiTheme="minorHAnsi" w:hAnsiTheme="minorHAnsi"/>
+          <w:lang w:val="en-US"/>
+        </w:rPr>
+        <w:tab/>
+        <w:t>"</w:t>
+      </w:r>
+    </w:p>
+    <w:p>
+      <w:pPr>
+        <w:rPr>
+          <w:rFonts w:asciiTheme="minorHAnsi" w:hAnsiTheme="minorHAnsi"/>
+          <w:lang w:val="en-US"/>
+        </w:rPr>
+      </w:pPr>
+      <w:r>
+        <w:rPr>
+          <w:rFonts w:asciiTheme="minorHAnsi" w:hAnsiTheme="minorHAnsi"/>
+          <w:lang w:val="en-US"/>
+        </w:rPr>
+        <w:t>..-&gt;</w:t>
+      </w:r>
+      <w:r>
+        <w:rPr>
+          <w:rFonts w:asciiTheme="minorHAnsi" w:hAnsiTheme="minorHAnsi"/>
+          <w:lang w:val="en-US"/>
+        </w:rPr>
+        <w:tab/>
+      </w:r>
+      <w:r>
+        <w:rPr>
+          <w:rFonts w:asciiTheme="minorHAnsi" w:hAnsiTheme="minorHAnsi"/>
+          <w:lang w:val="en-US"/>
+        </w:rPr>
+        <w:tab/>
+        <w:t>"</w:t>
+      </w:r>
+    </w:p>
+    <w:p>
+      <w:pPr>
+        <w:rPr>
+          <w:rFonts w:asciiTheme="minorHAnsi" w:hAnsiTheme="minorHAnsi"/>
+          <w:lang w:val="en-US"/>
+        </w:rPr>
+      </w:pPr>
+      <w:r>
+        <w:rPr>
+          <w:rFonts w:asciiTheme="minorHAnsi" w:hAnsiTheme="minorHAnsi"/>
+          <w:lang w:val="en-US"/>
+        </w:rPr>
+        <w:t>..=&gt;</w:t>
+      </w:r>
+      <w:r>
+        <w:rPr>
+          <w:rFonts w:asciiTheme="minorHAnsi" w:hAnsiTheme="minorHAnsi"/>
+          <w:lang w:val="en-US"/>
+        </w:rPr>
+        <w:tab/>
+      </w:r>
+      <w:r>
+        <w:rPr>
+          <w:rFonts w:asciiTheme="minorHAnsi" w:hAnsiTheme="minorHAnsi"/>
+          <w:lang w:val="en-US"/>
+        </w:rPr>
+        <w:tab/>
+        <w:t>"</w:t>
+      </w:r>
+    </w:p>
+    <w:p>
+      <w:pPr>
+        <w:rPr>
+          <w:rFonts w:asciiTheme="minorHAnsi" w:hAnsiTheme="minorHAnsi"/>
+          <w:lang w:val="en-US"/>
+        </w:rPr>
+      </w:pPr>
+      <w:r>
+        <w:rPr>
+          <w:rFonts w:asciiTheme="minorHAnsi" w:hAnsiTheme="minorHAnsi"/>
+          <w:lang w:val="en-US"/>
+        </w:rPr>
+        <w:t>|</w:t>
+      </w:r>
+      <w:r>
+        <w:rPr>
+          <w:rFonts w:asciiTheme="minorHAnsi" w:hAnsiTheme="minorHAnsi"/>
+          <w:lang w:val="en-US"/>
+        </w:rPr>
+        <w:t>&gt;</w:t>
+      </w:r>
+      <w:r>
+        <w:rPr>
+          <w:rFonts w:asciiTheme="minorHAnsi" w:hAnsiTheme="minorHAnsi"/>
+          <w:lang w:val="en-US"/>
+        </w:rPr>
+        <w:tab/>
+      </w:r>
+      <w:r>
+        <w:rPr>
+          <w:rFonts w:asciiTheme="minorHAnsi" w:hAnsiTheme="minorHAnsi"/>
+          <w:lang w:val="en-US"/>
+        </w:rPr>
+        <w:tab/>
+      </w:r>
+      <w:r>
+        <w:rPr>
+          <w:rFonts w:asciiTheme="minorHAnsi" w:hAnsiTheme="minorHAnsi"/>
+          <w:lang w:val="en-US"/>
+        </w:rPr>
+        <w:tab/>
+      </w:r>
+      <w:r>
+        <w:rPr>
+          <w:rFonts w:asciiTheme="minorHAnsi" w:hAnsiTheme="minorHAnsi"/>
+          <w:lang w:val="en-US"/>
+        </w:rPr>
+        <w:t>Started</w:t>
+      </w:r>
+    </w:p>
+    <w:p>
+      <w:pPr>
+        <w:rPr>
+          <w:rFonts w:asciiTheme="minorHAnsi" w:hAnsiTheme="minorHAnsi"/>
+          <w:lang w:val="en-US"/>
+        </w:rPr>
+      </w:pPr>
+      <w:r>
+        <w:rPr>
+          <w:rFonts w:asciiTheme="minorHAnsi" w:hAnsiTheme="minorHAnsi"/>
+          <w:lang w:val="en-US"/>
+        </w:rPr>
+        <w:t>|</w:t>
+      </w:r>
+      <w:r>
+        <w:rPr>
+          <w:rFonts w:asciiTheme="minorHAnsi" w:hAnsiTheme="minorHAnsi"/>
+          <w:lang w:val="en-US"/>
+        </w:rPr>
+        <w:t>-&gt;</w:t>
+      </w:r>
+      <w:r>
+        <w:rPr>
+          <w:rFonts w:asciiTheme="minorHAnsi" w:hAnsiTheme="minorHAnsi"/>
+          <w:lang w:val="en-US"/>
+        </w:rPr>
+        <w:tab/>
+      </w:r>
+      <w:r>
+        <w:rPr>
+          <w:rFonts w:asciiTheme="minorHAnsi" w:hAnsiTheme="minorHAnsi"/>
+          <w:lang w:val="en-US"/>
+        </w:rPr>
+        <w:tab/>
+      </w:r>
+      <w:r>
+        <w:rPr>
+          <w:rFonts w:asciiTheme="minorHAnsi" w:hAnsiTheme="minorHAnsi"/>
+          <w:lang w:val="en-US"/>
+        </w:rPr>
+        <w:tab/>
+      </w:r>
+      <w:r>
+        <w:rPr>
+          <w:rFonts w:asciiTheme="minorHAnsi" w:hAnsiTheme="minorHAnsi"/>
+          <w:lang w:val="en-US"/>
+        </w:rPr>
+        <w:t>"</w:t>
+      </w:r>
+    </w:p>
+    <w:p>
+      <w:pPr>
+        <w:rPr>
+          <w:rFonts w:asciiTheme="minorHAnsi" w:hAnsiTheme="minorHAnsi"/>
+          <w:lang w:val="en-US"/>
+        </w:rPr>
+      </w:pPr>
+      <w:r>
+        <w:rPr>
+          <w:rFonts w:asciiTheme="minorHAnsi" w:hAnsiTheme="minorHAnsi"/>
+          <w:lang w:val="en-US"/>
+        </w:rPr>
+        <w:t>~</w:t>
+      </w:r>
+      <w:r>
+        <w:rPr>
+          <w:rFonts w:asciiTheme="minorHAnsi" w:hAnsiTheme="minorHAnsi"/>
+          <w:lang w:val="en-US"/>
+        </w:rPr>
+        <w:tab/>
+      </w:r>
+      <w:r>
+        <w:rPr>
+          <w:rFonts w:asciiTheme="minorHAnsi" w:hAnsiTheme="minorHAnsi"/>
+          <w:lang w:val="en-US"/>
+        </w:rPr>
+        <w:tab/>
+      </w:r>
+      <w:r>
+        <w:rPr>
+          <w:rFonts w:asciiTheme="minorHAnsi" w:hAnsiTheme="minorHAnsi"/>
+          <w:lang w:val="en-US"/>
+        </w:rPr>
+        <w:tab/>
+      </w:r>
+      <w:r>
+        <w:rPr>
+          <w:rFonts w:asciiTheme="minorHAnsi" w:hAnsiTheme="minorHAnsi"/>
+          <w:lang w:val="en-US"/>
+        </w:rPr>
+        <w:t>Maybe do, maybe don't</w:t>
+      </w:r>
+    </w:p>
+    <w:p>
+      <w:pPr>
+        <w:rPr>
+          <w:rFonts w:asciiTheme="minorHAnsi" w:hAnsiTheme="minorHAnsi"/>
+          <w:lang w:val="en-US"/>
+        </w:rPr>
+      </w:pPr>
+      <w:r>
+        <w:rPr>
+          <w:rFonts w:asciiTheme="minorHAnsi" w:hAnsiTheme="minorHAnsi"/>
+          <w:lang w:val="en-US"/>
+        </w:rPr>
+        <w:t>&lt;&lt;  &gt;&gt;</w:t>
+      </w:r>
+      <w:r>
+        <w:rPr>
+          <w:rFonts w:asciiTheme="minorHAnsi" w:hAnsiTheme="minorHAnsi"/>
+          <w:lang w:val="en-US"/>
+        </w:rPr>
+        <w:tab/>
+      </w:r>
+      <w:r>
+        <w:rPr>
+          <w:rFonts w:asciiTheme="minorHAnsi" w:hAnsiTheme="minorHAnsi"/>
+          <w:lang w:val="en-US"/>
+        </w:rPr>
+        <w:tab/>
+        <w:t xml:space="preserve">Stereotype </w:t>
+      </w:r>
+      <w:r>
+        <w:rPr>
+          <w:rFonts w:asciiTheme="minorHAnsi" w:hAnsiTheme="minorHAnsi"/>
+          <w:lang w:val="en-US"/>
+        </w:rPr>
+        <w:t>e</w:t>
+      </w:r>
+      <w:r>
+        <w:rPr>
+          <w:rFonts w:asciiTheme="minorHAnsi" w:hAnsiTheme="minorHAnsi"/>
+          <w:lang w:val="en-US"/>
+        </w:rPr>
+        <w:t>.g. &lt;&lt;use case&gt;&gt;</w:t>
+      </w:r>
     </w:p>
     <w:p>
       <w:pPr>
@@ -264,147 +1495,89 @@
           <w:lang w:val="en-US"/>
         </w:rPr>
       </w:pPr>
-      <w:bookmarkStart w:id="0" w:name="_Hlk37546055"/>
-      <w:r>
-        <w:rPr>
-          <w:rFonts w:asciiTheme="minorHAnsi" w:hAnsiTheme="minorHAnsi"/>
-          <w:lang w:val="en-US"/>
-        </w:rPr>
-        <w:t>Introduction</w:t>
-      </w:r>
-    </w:p>
-    <w:p>
-      <w:pPr>
-        <w:rPr>
-          <w:lang w:val="en-US"/>
-        </w:rPr>
-      </w:pPr>
-      <w:r>
-        <w:rPr>
-          <w:lang w:val="en-US"/>
-        </w:rPr>
-        <w:t xml:space="preserve">You may find </w:t>
-      </w:r>
-      <w:r>
-        <w:rPr>
-          <w:lang w:val="en-US"/>
-        </w:rPr>
-        <w:t xml:space="preserve">these </w:t>
-      </w:r>
-      <w:r>
-        <w:rPr>
-          <w:lang w:val="en-US"/>
-        </w:rPr>
-        <w:t>symbols and color markings in the planning docs, that indicate the status of things done/not done.</w:t>
-      </w:r>
-    </w:p>
-    <w:bookmarkEnd w:id="0"/>
-    <w:p>
-      <w:pPr>
-        <w:pStyle w:val="Heading2"/>
-        <w:rPr>
-          <w:rFonts w:asciiTheme="minorHAnsi" w:hAnsiTheme="minorHAnsi"/>
-          <w:lang w:val="en-US"/>
-        </w:rPr>
-      </w:pPr>
-      <w:r>
-        <w:rPr>
-          <w:rFonts w:asciiTheme="minorHAnsi" w:hAnsiTheme="minorHAnsi"/>
-          <w:lang w:val="en-US"/>
-        </w:rPr>
-        <w:t>Symbols</w:t>
-      </w:r>
-    </w:p>
-    <w:p>
-      <w:pPr>
-        <w:rPr>
-          <w:rFonts w:asciiTheme="minorHAnsi" w:hAnsiTheme="minorHAnsi"/>
-          <w:lang w:val="en-US"/>
-        </w:rPr>
-      </w:pPr>
-      <w:r>
-        <w:rPr>
-          <w:rFonts w:asciiTheme="minorHAnsi" w:hAnsiTheme="minorHAnsi"/>
-          <w:lang w:val="en-US"/>
-        </w:rPr>
-        <w:t>-</w:t>
-      </w:r>
-      <w:r>
-        <w:rPr>
-          <w:rFonts w:asciiTheme="minorHAnsi" w:hAnsiTheme="minorHAnsi"/>
-          <w:lang w:val="en-US"/>
-        </w:rPr>
-        <w:tab/>
-      </w:r>
-      <w:r>
-        <w:rPr>
-          <w:rFonts w:asciiTheme="minorHAnsi" w:hAnsiTheme="minorHAnsi"/>
-          <w:lang w:val="en-US"/>
-        </w:rPr>
-        <w:tab/>
-      </w:r>
-      <w:r>
-        <w:rPr>
-          <w:rFonts w:asciiTheme="minorHAnsi" w:hAnsiTheme="minorHAnsi"/>
-          <w:lang w:val="en-US"/>
-        </w:rPr>
-        <w:tab/>
-      </w:r>
-      <w:r>
-        <w:rPr>
-          <w:rFonts w:asciiTheme="minorHAnsi" w:hAnsiTheme="minorHAnsi"/>
-          <w:lang w:val="en-US"/>
-        </w:rPr>
-        <w:t xml:space="preserve">An </w:t>
-      </w:r>
-      <w:r>
-        <w:rPr>
-          <w:rFonts w:asciiTheme="minorHAnsi" w:hAnsiTheme="minorHAnsi"/>
-          <w:lang w:val="en-US"/>
-        </w:rPr>
-        <w:t>item ( / to do )</w:t>
-      </w:r>
-    </w:p>
-    <w:p>
-      <w:pPr>
-        <w:rPr>
-          <w:rFonts w:asciiTheme="minorHAnsi" w:hAnsiTheme="minorHAnsi"/>
-          <w:lang w:val="en-US"/>
-        </w:rPr>
-      </w:pPr>
-      <w:r>
-        <w:rPr>
-          <w:rFonts w:asciiTheme="minorHAnsi" w:hAnsiTheme="minorHAnsi"/>
-          <w:lang w:val="en-US"/>
-        </w:rPr>
-        <w:t>x</w:t>
-      </w:r>
-      <w:r>
-        <w:rPr>
-          <w:rFonts w:asciiTheme="minorHAnsi" w:hAnsiTheme="minorHAnsi"/>
-          <w:lang w:val="en-US"/>
-        </w:rPr>
-        <w:tab/>
-      </w:r>
-      <w:r>
-        <w:rPr>
-          <w:rFonts w:asciiTheme="minorHAnsi" w:hAnsiTheme="minorHAnsi"/>
-          <w:lang w:val="en-US"/>
-        </w:rPr>
-        <w:tab/>
-      </w:r>
-      <w:r>
-        <w:rPr>
-          <w:rFonts w:asciiTheme="minorHAnsi" w:hAnsiTheme="minorHAnsi"/>
-          <w:lang w:val="en-US"/>
-        </w:rPr>
-        <w:tab/>
-      </w:r>
-      <w:r>
-        <w:rPr>
-          <w:rFonts w:asciiTheme="minorHAnsi" w:hAnsiTheme="minorHAnsi"/>
-          <w:lang w:val="en-US"/>
-        </w:rPr>
+      <w:r>
+        <w:rPr>
+          <w:rFonts w:asciiTheme="minorHAnsi" w:hAnsiTheme="minorHAnsi"/>
+          <w:lang w:val="en-US"/>
+        </w:rPr>
+        <w:t>Colors</w:t>
+      </w:r>
+    </w:p>
+    <w:p>
+      <w:pPr>
+        <w:rPr>
+          <w:rFonts w:asciiTheme="minorHAnsi" w:hAnsiTheme="minorHAnsi"/>
+          <w:lang w:val="en-US"/>
+        </w:rPr>
+      </w:pPr>
+      <w:r>
+        <w:rPr>
+          <w:rFonts w:asciiTheme="minorHAnsi" w:hAnsiTheme="minorHAnsi"/>
+          <w:lang w:val="en-US"/>
+        </w:rPr>
+        <w:t>No color</w:t>
+      </w:r>
+      <w:r>
+        <w:rPr>
+          <w:rFonts w:asciiTheme="minorHAnsi" w:hAnsiTheme="minorHAnsi"/>
+          <w:lang w:val="en-US"/>
+        </w:rPr>
+        <w:tab/>
+      </w:r>
+      <w:r>
+        <w:rPr>
+          <w:rFonts w:asciiTheme="minorHAnsi" w:hAnsiTheme="minorHAnsi"/>
+          <w:lang w:val="en-US"/>
+        </w:rPr>
+        <w:tab/>
+      </w:r>
+      <w:r>
+        <w:rPr>
+          <w:rFonts w:asciiTheme="minorHAnsi" w:hAnsiTheme="minorHAnsi"/>
+          <w:lang w:val="en-US"/>
+        </w:rPr>
+        <w:t>Open</w:t>
+      </w:r>
+    </w:p>
+    <w:p>
+      <w:pPr>
+        <w:rPr>
+          <w:rFonts w:asciiTheme="minorHAnsi" w:hAnsiTheme="minorHAnsi"/>
+          <w:color w:val="808080"/>
+          <w:lang w:val="en-US"/>
+        </w:rPr>
+      </w:pPr>
+      <w:r>
+        <w:rPr>
+          <w:rFonts w:asciiTheme="minorHAnsi" w:hAnsiTheme="minorHAnsi"/>
+          <w:color w:val="808080"/>
+          <w:lang w:val="en-US"/>
+        </w:rPr>
+        <w:t>Grey</w:t>
+      </w:r>
+      <w:r>
+        <w:rPr>
+          <w:rFonts w:asciiTheme="minorHAnsi" w:hAnsiTheme="minorHAnsi"/>
+          <w:color w:val="808080"/>
+          <w:lang w:val="en-US"/>
+        </w:rPr>
+        <w:tab/>
+      </w:r>
+      <w:r>
+        <w:rPr>
+          <w:rFonts w:asciiTheme="minorHAnsi" w:hAnsiTheme="minorHAnsi"/>
+          <w:color w:val="808080"/>
+          <w:lang w:val="en-US"/>
+        </w:rPr>
+        <w:tab/>
+      </w:r>
+      <w:r>
+        <w:rPr>
+          <w:rFonts w:asciiTheme="minorHAnsi" w:hAnsiTheme="minorHAnsi"/>
+          <w:color w:val="808080"/>
+          <w:lang w:val="en-US"/>
+        </w:rPr>
+        <w:tab/>
         <w:t>Done</w:t>
       </w:r>
     </w:p>
@@ -412,760 +1585,6 @@
       <w:pPr>
         <w:rPr>
           <w:rFonts w:asciiTheme="minorHAnsi" w:hAnsiTheme="minorHAnsi"/>
-          <w:lang w:val="en-US"/>
-        </w:rPr>
-      </w:pPr>
-      <w:r>
-        <w:rPr>
-          <w:rFonts w:asciiTheme="minorHAnsi" w:hAnsiTheme="minorHAnsi"/>
-          <w:lang w:val="en-US"/>
-        </w:rPr>
-        <w:t>x</w:t>
-      </w:r>
-      <w:r>
-        <w:rPr>
-          <w:rFonts w:asciiTheme="minorHAnsi" w:hAnsiTheme="minorHAnsi"/>
-          <w:lang w:val="en-US"/>
-        </w:rPr>
-        <w:t>~</w:t>
-      </w:r>
-      <w:r>
-        <w:rPr>
-          <w:rFonts w:asciiTheme="minorHAnsi" w:hAnsiTheme="minorHAnsi"/>
-          <w:lang w:val="en-US"/>
-        </w:rPr>
-        <w:tab/>
-      </w:r>
-      <w:r>
-        <w:rPr>
-          <w:rFonts w:asciiTheme="minorHAnsi" w:hAnsiTheme="minorHAnsi"/>
-          <w:lang w:val="en-US"/>
-        </w:rPr>
-        <w:tab/>
-      </w:r>
-      <w:r>
-        <w:rPr>
-          <w:rFonts w:asciiTheme="minorHAnsi" w:hAnsiTheme="minorHAnsi"/>
-          <w:lang w:val="en-US"/>
-        </w:rPr>
-        <w:tab/>
-      </w:r>
-      <w:r>
-        <w:rPr>
-          <w:rFonts w:asciiTheme="minorHAnsi" w:hAnsiTheme="minorHAnsi"/>
-          <w:lang w:val="en-US"/>
-        </w:rPr>
-        <w:t>Just about done / done just about this way</w:t>
-      </w:r>
-    </w:p>
-    <w:p>
-      <w:pPr>
-        <w:rPr>
-          <w:rFonts w:asciiTheme="minorHAnsi" w:hAnsiTheme="minorHAnsi"/>
-          <w:lang w:val="en-US"/>
-        </w:rPr>
-      </w:pPr>
-      <w:r>
-        <w:rPr>
-          <w:rFonts w:asciiTheme="minorHAnsi" w:hAnsiTheme="minorHAnsi"/>
-          <w:lang w:val="en-US"/>
-        </w:rPr>
-        <w:t>~</w:t>
-      </w:r>
-      <w:r>
-        <w:rPr>
-          <w:rFonts w:asciiTheme="minorHAnsi" w:hAnsiTheme="minorHAnsi"/>
-          <w:lang w:val="en-US"/>
-        </w:rPr>
-        <w:t>x</w:t>
-      </w:r>
-      <w:r>
-        <w:rPr>
-          <w:rFonts w:asciiTheme="minorHAnsi" w:hAnsiTheme="minorHAnsi"/>
-          <w:lang w:val="en-US"/>
-        </w:rPr>
-        <w:tab/>
-      </w:r>
-      <w:r>
-        <w:rPr>
-          <w:rFonts w:asciiTheme="minorHAnsi" w:hAnsiTheme="minorHAnsi"/>
-          <w:lang w:val="en-US"/>
-        </w:rPr>
-        <w:tab/>
-      </w:r>
-      <w:r>
-        <w:rPr>
-          <w:rFonts w:asciiTheme="minorHAnsi" w:hAnsiTheme="minorHAnsi"/>
-          <w:lang w:val="en-US"/>
-        </w:rPr>
-        <w:tab/>
-      </w:r>
-      <w:r>
-        <w:rPr>
-          <w:rFonts w:asciiTheme="minorHAnsi" w:hAnsiTheme="minorHAnsi"/>
-          <w:lang w:val="en-US"/>
-        </w:rPr>
-        <w:t>Just about done / done just about this way</w:t>
-      </w:r>
-    </w:p>
-    <w:p>
-      <w:pPr>
-        <w:rPr>
-          <w:rFonts w:asciiTheme="minorHAnsi" w:hAnsiTheme="minorHAnsi"/>
-          <w:lang w:val="en-US"/>
-        </w:rPr>
-      </w:pPr>
-      <w:r>
-        <w:rPr>
-          <w:rFonts w:asciiTheme="minorHAnsi" w:hAnsiTheme="minorHAnsi"/>
-          <w:lang w:val="en-US"/>
-        </w:rPr>
-        <w:t>/</w:t>
-      </w:r>
-      <w:r>
-        <w:rPr>
-          <w:rFonts w:asciiTheme="minorHAnsi" w:hAnsiTheme="minorHAnsi"/>
-          <w:lang w:val="en-US"/>
-        </w:rPr>
-        <w:tab/>
-      </w:r>
-      <w:r>
-        <w:rPr>
-          <w:rFonts w:asciiTheme="minorHAnsi" w:hAnsiTheme="minorHAnsi"/>
-          <w:lang w:val="en-US"/>
-        </w:rPr>
-        <w:tab/>
-      </w:r>
-      <w:r>
-        <w:rPr>
-          <w:rFonts w:asciiTheme="minorHAnsi" w:hAnsiTheme="minorHAnsi"/>
-          <w:lang w:val="en-US"/>
-        </w:rPr>
-        <w:tab/>
-      </w:r>
-      <w:r>
-        <w:rPr>
-          <w:rFonts w:asciiTheme="minorHAnsi" w:hAnsiTheme="minorHAnsi"/>
-          <w:lang w:val="en-US"/>
-        </w:rPr>
-        <w:t>Don’t do</w:t>
-      </w:r>
-    </w:p>
-    <w:p>
-      <w:pPr>
-        <w:rPr>
-          <w:rFonts w:asciiTheme="minorHAnsi" w:hAnsiTheme="minorHAnsi"/>
-          <w:lang w:val="en-US"/>
-        </w:rPr>
-      </w:pPr>
-      <w:r>
-        <w:rPr>
-          <w:rFonts w:asciiTheme="minorHAnsi" w:hAnsiTheme="minorHAnsi"/>
-          <w:lang w:val="en-US"/>
-        </w:rPr>
-        <w:t>&gt;</w:t>
-      </w:r>
-      <w:r>
-        <w:rPr>
-          <w:rFonts w:asciiTheme="minorHAnsi" w:hAnsiTheme="minorHAnsi"/>
-          <w:lang w:val="en-US"/>
-        </w:rPr>
-        <w:tab/>
-      </w:r>
-      <w:r>
-        <w:rPr>
-          <w:rFonts w:asciiTheme="minorHAnsi" w:hAnsiTheme="minorHAnsi"/>
-          <w:lang w:val="en-US"/>
-        </w:rPr>
-        <w:tab/>
-      </w:r>
-      <w:r>
-        <w:rPr>
-          <w:rFonts w:asciiTheme="minorHAnsi" w:hAnsiTheme="minorHAnsi"/>
-          <w:lang w:val="en-US"/>
-        </w:rPr>
-        <w:tab/>
-      </w:r>
-      <w:r>
-        <w:rPr>
-          <w:rFonts w:asciiTheme="minorHAnsi" w:hAnsiTheme="minorHAnsi"/>
-          <w:lang w:val="en-US"/>
-        </w:rPr>
-        <w:t>Answer / conclusion / finding</w:t>
-      </w:r>
-    </w:p>
-    <w:p>
-      <w:pPr>
-        <w:rPr>
-          <w:rFonts w:asciiTheme="minorHAnsi" w:hAnsiTheme="minorHAnsi"/>
-          <w:lang w:val="en-US"/>
-        </w:rPr>
-      </w:pPr>
-      <w:r>
-        <w:rPr>
-          <w:rFonts w:asciiTheme="minorHAnsi" w:hAnsiTheme="minorHAnsi"/>
-          <w:lang w:val="en-US"/>
-        </w:rPr>
-        <w:t>&gt;&gt;</w:t>
-      </w:r>
-      <w:r>
-        <w:rPr>
-          <w:rFonts w:asciiTheme="minorHAnsi" w:hAnsiTheme="minorHAnsi"/>
-          <w:lang w:val="en-US"/>
-        </w:rPr>
-        <w:tab/>
-      </w:r>
-      <w:r>
-        <w:rPr>
-          <w:rFonts w:asciiTheme="minorHAnsi" w:hAnsiTheme="minorHAnsi"/>
-          <w:lang w:val="en-US"/>
-        </w:rPr>
-        <w:tab/>
-      </w:r>
-      <w:r>
-        <w:rPr>
-          <w:rFonts w:asciiTheme="minorHAnsi" w:hAnsiTheme="minorHAnsi"/>
-          <w:lang w:val="en-US"/>
-        </w:rPr>
-        <w:tab/>
-      </w:r>
-      <w:r>
-        <w:rPr>
-          <w:rFonts w:asciiTheme="minorHAnsi" w:hAnsiTheme="minorHAnsi"/>
-          <w:lang w:val="en-US"/>
-        </w:rPr>
-        <w:t>Check that</w:t>
-      </w:r>
-    </w:p>
-    <w:p>
-      <w:pPr>
-        <w:rPr>
-          <w:rFonts w:asciiTheme="minorHAnsi" w:hAnsiTheme="minorHAnsi"/>
-          <w:lang w:val="en-US"/>
-        </w:rPr>
-      </w:pPr>
-      <w:r>
-        <w:rPr>
-          <w:rFonts w:asciiTheme="minorHAnsi" w:hAnsiTheme="minorHAnsi"/>
-          <w:lang w:val="en-US"/>
-        </w:rPr>
-        <w:t>-</w:t>
-      </w:r>
-      <w:r>
-        <w:rPr>
-          <w:rFonts w:asciiTheme="minorHAnsi" w:hAnsiTheme="minorHAnsi"/>
-          <w:lang w:val="en-US"/>
-        </w:rPr>
-        <w:t>&gt;|</w:t>
-      </w:r>
-      <w:r>
-        <w:rPr>
-          <w:rFonts w:asciiTheme="minorHAnsi" w:hAnsiTheme="minorHAnsi"/>
-          <w:lang w:val="en-US"/>
-        </w:rPr>
-        <w:tab/>
-      </w:r>
-      <w:r>
-        <w:rPr>
-          <w:rFonts w:asciiTheme="minorHAnsi" w:hAnsiTheme="minorHAnsi"/>
-          <w:lang w:val="en-US"/>
-        </w:rPr>
-        <w:tab/>
-      </w:r>
-      <w:r>
-        <w:rPr>
-          <w:rFonts w:asciiTheme="minorHAnsi" w:hAnsiTheme="minorHAnsi"/>
-          <w:lang w:val="en-US"/>
-        </w:rPr>
-        <w:tab/>
-      </w:r>
-      <w:r>
-        <w:rPr>
-          <w:rFonts w:asciiTheme="minorHAnsi" w:hAnsiTheme="minorHAnsi"/>
-          <w:lang w:val="en-US"/>
-        </w:rPr>
-        <w:t>Done</w:t>
-      </w:r>
-    </w:p>
-    <w:p>
-      <w:pPr>
-        <w:rPr>
-          <w:rFonts w:asciiTheme="minorHAnsi" w:hAnsiTheme="minorHAnsi"/>
-          <w:lang w:val="en-US"/>
-        </w:rPr>
-      </w:pPr>
-      <w:r>
-        <w:rPr>
-          <w:rFonts w:asciiTheme="minorHAnsi" w:hAnsiTheme="minorHAnsi"/>
-          <w:lang w:val="en-US"/>
-        </w:rPr>
-        <w:t>-</w:t>
-      </w:r>
-      <w:r>
-        <w:rPr>
-          <w:rFonts w:asciiTheme="minorHAnsi" w:hAnsiTheme="minorHAnsi"/>
-          <w:lang w:val="en-US"/>
-        </w:rPr>
-        <w:t>&gt;~|</w:t>
-      </w:r>
-      <w:r>
-        <w:rPr>
-          <w:rFonts w:asciiTheme="minorHAnsi" w:hAnsiTheme="minorHAnsi"/>
-          <w:lang w:val="en-US"/>
-        </w:rPr>
-        <w:tab/>
-      </w:r>
-      <w:r>
-        <w:rPr>
-          <w:rFonts w:asciiTheme="minorHAnsi" w:hAnsiTheme="minorHAnsi"/>
-          <w:lang w:val="en-US"/>
-        </w:rPr>
-        <w:tab/>
-      </w:r>
-      <w:r>
-        <w:rPr>
-          <w:rFonts w:asciiTheme="minorHAnsi" w:hAnsiTheme="minorHAnsi"/>
-          <w:lang w:val="en-US"/>
-        </w:rPr>
-        <w:t>Just about done</w:t>
-      </w:r>
-    </w:p>
-    <w:p>
-      <w:pPr>
-        <w:rPr>
-          <w:rFonts w:asciiTheme="minorHAnsi" w:hAnsiTheme="minorHAnsi"/>
-          <w:lang w:val="en-US"/>
-        </w:rPr>
-      </w:pPr>
-      <w:r>
-        <w:rPr>
-          <w:rFonts w:asciiTheme="minorHAnsi" w:hAnsiTheme="minorHAnsi"/>
-          <w:lang w:val="en-US"/>
-        </w:rPr>
-        <w:t>…</w:t>
-      </w:r>
-      <w:r>
-        <w:rPr>
-          <w:rFonts w:asciiTheme="minorHAnsi" w:hAnsiTheme="minorHAnsi"/>
-          <w:lang w:val="en-US"/>
-        </w:rPr>
-        <w:tab/>
-      </w:r>
-      <w:r>
-        <w:rPr>
-          <w:rFonts w:asciiTheme="minorHAnsi" w:hAnsiTheme="minorHAnsi"/>
-          <w:lang w:val="en-US"/>
-        </w:rPr>
-        <w:tab/>
-      </w:r>
-      <w:r>
-        <w:rPr>
-          <w:rFonts w:asciiTheme="minorHAnsi" w:hAnsiTheme="minorHAnsi"/>
-          <w:lang w:val="en-US"/>
-        </w:rPr>
-        <w:tab/>
-      </w:r>
-      <w:r>
-        <w:rPr>
-          <w:rFonts w:asciiTheme="minorHAnsi" w:hAnsiTheme="minorHAnsi"/>
-          <w:lang w:val="en-US"/>
-        </w:rPr>
-        <w:t>Working on</w:t>
-      </w:r>
-    </w:p>
-    <w:p>
-      <w:pPr>
-        <w:rPr>
-          <w:rFonts w:asciiTheme="minorHAnsi" w:hAnsiTheme="minorHAnsi"/>
-          <w:lang w:val="en-US"/>
-        </w:rPr>
-      </w:pPr>
-      <w:r>
-        <w:rPr>
-          <w:rFonts w:asciiTheme="minorHAnsi" w:hAnsiTheme="minorHAnsi"/>
-          <w:lang w:val="en-US"/>
-        </w:rPr>
-        <w:t>-&gt;..</w:t>
-      </w:r>
-      <w:r>
-        <w:rPr>
-          <w:rFonts w:asciiTheme="minorHAnsi" w:hAnsiTheme="minorHAnsi"/>
-          <w:lang w:val="en-US"/>
-        </w:rPr>
-        <w:tab/>
-      </w:r>
-      <w:r>
-        <w:rPr>
-          <w:rFonts w:asciiTheme="minorHAnsi" w:hAnsiTheme="minorHAnsi"/>
-          <w:lang w:val="en-US"/>
-        </w:rPr>
-        <w:tab/>
-      </w:r>
-      <w:r>
-        <w:rPr>
-          <w:rFonts w:asciiTheme="minorHAnsi" w:hAnsiTheme="minorHAnsi"/>
-          <w:lang w:val="en-US"/>
-        </w:rPr>
-        <w:t>Postponed ( / pick up later ( from ) )</w:t>
-      </w:r>
-    </w:p>
-    <w:p>
-      <w:pPr>
-        <w:rPr>
-          <w:rFonts w:asciiTheme="minorHAnsi" w:hAnsiTheme="minorHAnsi"/>
-          <w:lang w:val="en-US"/>
-        </w:rPr>
-      </w:pPr>
-      <w:r>
-        <w:rPr>
-          <w:rFonts w:asciiTheme="minorHAnsi" w:hAnsiTheme="minorHAnsi"/>
-          <w:lang w:val="en-US"/>
-        </w:rPr>
-        <w:t>&gt;..</w:t>
-      </w:r>
-      <w:r>
-        <w:rPr>
-          <w:rFonts w:asciiTheme="minorHAnsi" w:hAnsiTheme="minorHAnsi"/>
-          <w:lang w:val="en-US"/>
-        </w:rPr>
-        <w:tab/>
-      </w:r>
-      <w:r>
-        <w:rPr>
-          <w:rFonts w:asciiTheme="minorHAnsi" w:hAnsiTheme="minorHAnsi"/>
-          <w:lang w:val="en-US"/>
-        </w:rPr>
-        <w:tab/>
-      </w:r>
-      <w:r>
-        <w:rPr>
-          <w:rFonts w:asciiTheme="minorHAnsi" w:hAnsiTheme="minorHAnsi"/>
-          <w:lang w:val="en-US"/>
-        </w:rPr>
-        <w:tab/>
-      </w:r>
-      <w:r>
-        <w:rPr>
-          <w:rFonts w:asciiTheme="minorHAnsi" w:hAnsiTheme="minorHAnsi"/>
-          <w:lang w:val="en-US"/>
-        </w:rPr>
-        <w:t>Postponed ( / pick up later ( from ) )</w:t>
-      </w:r>
-    </w:p>
-    <w:p>
-      <w:pPr>
-        <w:rPr>
-          <w:rFonts w:asciiTheme="minorHAnsi" w:hAnsiTheme="minorHAnsi"/>
-          <w:lang w:val="en-US"/>
-        </w:rPr>
-      </w:pPr>
-      <w:r>
-        <w:rPr>
-          <w:rFonts w:asciiTheme="minorHAnsi" w:hAnsiTheme="minorHAnsi"/>
-          <w:lang w:val="en-US"/>
-        </w:rPr>
-        <w:t>..-&gt;</w:t>
-      </w:r>
-      <w:r>
-        <w:rPr>
-          <w:rFonts w:asciiTheme="minorHAnsi" w:hAnsiTheme="minorHAnsi"/>
-          <w:lang w:val="en-US"/>
-        </w:rPr>
-        <w:tab/>
-      </w:r>
-      <w:r>
-        <w:rPr>
-          <w:rFonts w:asciiTheme="minorHAnsi" w:hAnsiTheme="minorHAnsi"/>
-          <w:lang w:val="en-US"/>
-        </w:rPr>
-        <w:tab/>
-      </w:r>
-      <w:r>
-        <w:rPr>
-          <w:rFonts w:asciiTheme="minorHAnsi" w:hAnsiTheme="minorHAnsi"/>
-          <w:lang w:val="en-US"/>
-        </w:rPr>
-        <w:t>Picked up again</w:t>
-      </w:r>
-    </w:p>
-    <w:p>
-      <w:pPr>
-        <w:rPr>
-          <w:rFonts w:asciiTheme="minorHAnsi" w:hAnsiTheme="minorHAnsi"/>
-          <w:lang w:val="en-US"/>
-        </w:rPr>
-      </w:pPr>
-      <w:r>
-        <w:rPr>
-          <w:rFonts w:asciiTheme="minorHAnsi" w:hAnsiTheme="minorHAnsi"/>
-          <w:lang w:val="en-US"/>
-        </w:rPr>
-        <w:t>..&gt;</w:t>
-      </w:r>
-      <w:r>
-        <w:rPr>
-          <w:rFonts w:asciiTheme="minorHAnsi" w:hAnsiTheme="minorHAnsi"/>
-          <w:lang w:val="en-US"/>
-        </w:rPr>
-        <w:tab/>
-      </w:r>
-      <w:r>
-        <w:rPr>
-          <w:rFonts w:asciiTheme="minorHAnsi" w:hAnsiTheme="minorHAnsi"/>
-          <w:lang w:val="en-US"/>
-        </w:rPr>
-        <w:tab/>
-      </w:r>
-      <w:r>
-        <w:rPr>
-          <w:rFonts w:asciiTheme="minorHAnsi" w:hAnsiTheme="minorHAnsi"/>
-          <w:lang w:val="en-US"/>
-        </w:rPr>
-        <w:tab/>
-      </w:r>
-      <w:r>
-        <w:rPr>
-          <w:rFonts w:asciiTheme="minorHAnsi" w:hAnsiTheme="minorHAnsi"/>
-          <w:lang w:val="en-US"/>
-        </w:rPr>
-        <w:t>Picked up again</w:t>
-      </w:r>
-    </w:p>
-    <w:p>
-      <w:pPr>
-        <w:rPr>
-          <w:rFonts w:asciiTheme="minorHAnsi" w:hAnsiTheme="minorHAnsi"/>
-          <w:lang w:val="en-US"/>
-        </w:rPr>
-      </w:pPr>
-      <w:r>
-        <w:rPr>
-          <w:rFonts w:asciiTheme="minorHAnsi" w:hAnsiTheme="minorHAnsi"/>
-          <w:lang w:val="en-US"/>
-        </w:rPr>
-        <w:t>|</w:t>
-      </w:r>
-      <w:r>
-        <w:rPr>
-          <w:rFonts w:asciiTheme="minorHAnsi" w:hAnsiTheme="minorHAnsi"/>
-          <w:lang w:val="en-US"/>
-        </w:rPr>
-        <w:t>-&gt;</w:t>
-      </w:r>
-      <w:r>
-        <w:rPr>
-          <w:rFonts w:asciiTheme="minorHAnsi" w:hAnsiTheme="minorHAnsi"/>
-          <w:lang w:val="en-US"/>
-        </w:rPr>
-        <w:tab/>
-      </w:r>
-      <w:r>
-        <w:rPr>
-          <w:rFonts w:asciiTheme="minorHAnsi" w:hAnsiTheme="minorHAnsi"/>
-          <w:lang w:val="en-US"/>
-        </w:rPr>
-        <w:tab/>
-      </w:r>
-      <w:r>
-        <w:rPr>
-          <w:rFonts w:asciiTheme="minorHAnsi" w:hAnsiTheme="minorHAnsi"/>
-          <w:lang w:val="en-US"/>
-        </w:rPr>
-        <w:tab/>
-      </w:r>
-      <w:r>
-        <w:rPr>
-          <w:rFonts w:asciiTheme="minorHAnsi" w:hAnsiTheme="minorHAnsi"/>
-          <w:lang w:val="en-US"/>
-        </w:rPr>
-        <w:t>Started</w:t>
-      </w:r>
-    </w:p>
-    <w:p>
-      <w:pPr>
-        <w:rPr>
-          <w:rFonts w:asciiTheme="minorHAnsi" w:hAnsiTheme="minorHAnsi"/>
-          <w:lang w:val="en-US"/>
-        </w:rPr>
-      </w:pPr>
-      <w:r>
-        <w:rPr>
-          <w:rFonts w:asciiTheme="minorHAnsi" w:hAnsiTheme="minorHAnsi"/>
-          <w:lang w:val="en-US"/>
-        </w:rPr>
-        <w:t>~</w:t>
-      </w:r>
-      <w:r>
-        <w:rPr>
-          <w:rFonts w:asciiTheme="minorHAnsi" w:hAnsiTheme="minorHAnsi"/>
-          <w:lang w:val="en-US"/>
-        </w:rPr>
-        <w:tab/>
-      </w:r>
-      <w:r>
-        <w:rPr>
-          <w:rFonts w:asciiTheme="minorHAnsi" w:hAnsiTheme="minorHAnsi"/>
-          <w:lang w:val="en-US"/>
-        </w:rPr>
-        <w:tab/>
-      </w:r>
-      <w:r>
-        <w:rPr>
-          <w:rFonts w:asciiTheme="minorHAnsi" w:hAnsiTheme="minorHAnsi"/>
-          <w:lang w:val="en-US"/>
-        </w:rPr>
-        <w:tab/>
-      </w:r>
-      <w:r>
-        <w:rPr>
-          <w:rFonts w:asciiTheme="minorHAnsi" w:hAnsiTheme="minorHAnsi"/>
-          <w:lang w:val="en-US"/>
-        </w:rPr>
-        <w:t>Maybe do it, maybe don't</w:t>
-      </w:r>
-    </w:p>
-    <w:p>
-      <w:pPr>
-        <w:rPr>
-          <w:rFonts w:asciiTheme="minorHAnsi" w:hAnsiTheme="minorHAnsi"/>
-          <w:lang w:val="en-US"/>
-        </w:rPr>
-      </w:pPr>
-      <w:r>
-        <w:rPr>
-          <w:rFonts w:asciiTheme="minorHAnsi" w:hAnsiTheme="minorHAnsi"/>
-          <w:lang w:val="en-US"/>
-        </w:rPr>
-        <w:t>&lt;&lt;  &gt;&gt;</w:t>
-      </w:r>
-      <w:r>
-        <w:rPr>
-          <w:rFonts w:asciiTheme="minorHAnsi" w:hAnsiTheme="minorHAnsi"/>
-          <w:lang w:val="en-US"/>
-        </w:rPr>
-        <w:tab/>
-      </w:r>
-      <w:r>
-        <w:rPr>
-          <w:rFonts w:asciiTheme="minorHAnsi" w:hAnsiTheme="minorHAnsi"/>
-          <w:lang w:val="en-US"/>
-        </w:rPr>
-        <w:tab/>
-        <w:t xml:space="preserve">Stereotype </w:t>
-      </w:r>
-      <w:r>
-        <w:rPr>
-          <w:rFonts w:asciiTheme="minorHAnsi" w:hAnsiTheme="minorHAnsi"/>
-          <w:lang w:val="en-US"/>
-        </w:rPr>
-        <w:t>e</w:t>
-      </w:r>
-      <w:r>
-        <w:rPr>
-          <w:rFonts w:asciiTheme="minorHAnsi" w:hAnsiTheme="minorHAnsi"/>
-          <w:lang w:val="en-US"/>
-        </w:rPr>
-        <w:t>.g. &lt;&lt;use case&gt;&gt;</w:t>
-      </w:r>
-    </w:p>
-    <w:p>
-      <w:pPr>
-        <w:pStyle w:val="Heading2"/>
-        <w:rPr>
-          <w:rFonts w:asciiTheme="minorHAnsi" w:hAnsiTheme="minorHAnsi"/>
-          <w:lang w:val="en-US"/>
-        </w:rPr>
-      </w:pPr>
-      <w:r>
-        <w:rPr>
-          <w:rFonts w:asciiTheme="minorHAnsi" w:hAnsiTheme="minorHAnsi"/>
-          <w:lang w:val="en-US"/>
-        </w:rPr>
-        <w:t>Colors</w:t>
-      </w:r>
-    </w:p>
-    <w:p>
-      <w:pPr>
-        <w:rPr>
-          <w:rFonts w:asciiTheme="minorHAnsi" w:hAnsiTheme="minorHAnsi"/>
-          <w:lang w:val="en-US"/>
-        </w:rPr>
-      </w:pPr>
-      <w:r>
-        <w:rPr>
-          <w:rFonts w:asciiTheme="minorHAnsi" w:hAnsiTheme="minorHAnsi"/>
-          <w:lang w:val="en-US"/>
-        </w:rPr>
-        <w:t>No color</w:t>
-      </w:r>
-      <w:r>
-        <w:rPr>
-          <w:rFonts w:asciiTheme="minorHAnsi" w:hAnsiTheme="minorHAnsi"/>
-          <w:lang w:val="en-US"/>
-        </w:rPr>
-        <w:tab/>
-      </w:r>
-      <w:r>
-        <w:rPr>
-          <w:rFonts w:asciiTheme="minorHAnsi" w:hAnsiTheme="minorHAnsi"/>
-          <w:lang w:val="en-US"/>
-        </w:rPr>
-        <w:tab/>
-      </w:r>
-      <w:r>
-        <w:rPr>
-          <w:rFonts w:asciiTheme="minorHAnsi" w:hAnsiTheme="minorHAnsi"/>
-          <w:lang w:val="en-US"/>
-        </w:rPr>
-        <w:t>Open</w:t>
-      </w:r>
-    </w:p>
-    <w:p>
-      <w:pPr>
-        <w:rPr>
-          <w:rFonts w:asciiTheme="minorHAnsi" w:hAnsiTheme="minorHAnsi"/>
-          <w:color w:val="808080"/>
-          <w:lang w:val="en-US"/>
-        </w:rPr>
-      </w:pPr>
-      <w:r>
-        <w:rPr>
-          <w:rFonts w:asciiTheme="minorHAnsi" w:hAnsiTheme="minorHAnsi"/>
-          <w:color w:val="808080"/>
-          <w:lang w:val="en-US"/>
-        </w:rPr>
-        <w:t>Grey</w:t>
-      </w:r>
-      <w:r>
-        <w:rPr>
-          <w:rFonts w:asciiTheme="minorHAnsi" w:hAnsiTheme="minorHAnsi"/>
-          <w:color w:val="808080"/>
-          <w:lang w:val="en-US"/>
-        </w:rPr>
-        <w:tab/>
-      </w:r>
-      <w:r>
-        <w:rPr>
-          <w:rFonts w:asciiTheme="minorHAnsi" w:hAnsiTheme="minorHAnsi"/>
-          <w:color w:val="808080"/>
-          <w:lang w:val="en-US"/>
-        </w:rPr>
-        <w:tab/>
-      </w:r>
-      <w:r>
-        <w:rPr>
-          <w:rFonts w:asciiTheme="minorHAnsi" w:hAnsiTheme="minorHAnsi"/>
-          <w:color w:val="808080"/>
-          <w:lang w:val="en-US"/>
-        </w:rPr>
-        <w:tab/>
-        <w:t>Done</w:t>
-      </w:r>
-    </w:p>
-    <w:p>
-      <w:pPr>
-        <w:rPr>
-          <w:rFonts w:asciiTheme="minorHAnsi" w:hAnsiTheme="minorHAnsi"/>
           <w:color w:val="996633"/>
           <w:lang w:val="en-US"/>
         </w:rPr>
@@ -1269,7 +1688,23 @@
           <w:lang w:val="en-US"/>
         </w:rPr>
         <w:tab/>
-        <w:t>Big problem / error</w:t>
+        <w:t>Big</w:t>
+      </w:r>
+      <w:r>
+        <w:rPr>
+          <w:rFonts w:asciiTheme="minorHAnsi" w:hAnsiTheme="minorHAnsi"/>
+          <w:color w:val="FF0000"/>
+          <w:lang w:val="en-US"/>
+        </w:rPr>
+        <w:t>ger</w:t>
+      </w:r>
+      <w:r>
+        <w:rPr>
+          <w:rFonts w:asciiTheme="minorHAnsi" w:hAnsiTheme="minorHAnsi"/>
+          <w:color w:val="FF0000"/>
+          <w:lang w:val="en-US"/>
+        </w:rPr>
+        <w:t xml:space="preserve"> problem / error</w:t>
       </w:r>
     </w:p>
     <w:p>
@@ -1633,8 +2068,6 @@
         </w:rPr>
         <w:t>M</w:t>
       </w:r>
-      <w:bookmarkStart w:id="1" w:name="_GoBack"/>
-      <w:bookmarkEnd w:id="1"/>
       <w:r>
         <w:rPr>
           <w:rFonts w:asciiTheme="minorHAnsi" w:hAnsiTheme="minorHAnsi"/>
@@ -1865,7 +2298,7 @@
 </file>
 
 <file path=word/endnotes.xml><?xml version="1.0" encoding="utf-8"?>
-<w:endnotes xmlns:wpc="http://schemas.microsoft.com/office/word/2010/wordprocessingCanvas" xmlns:cx="http://schemas.microsoft.com/office/drawing/2014/chartex" xmlns:cx1="http://schemas.microsoft.com/office/drawing/2015/9/8/chartex" xmlns:cx2="http://schemas.microsoft.com/office/drawing/2015/10/21/chartex" xmlns:cx3="http://schemas.microsoft.com/office/drawing/2016/5/9/chartex" xmlns:cx4="http://schemas.microsoft.com/office/drawing/2016/5/10/chartex" xmlns:cx5="http://schemas.microsoft.com/office/drawing/2016/5/11/chartex" xmlns:cx6="http://schemas.microsoft.com/office/drawing/2016/5/12/chartex" xmlns:cx7="http://schemas.microsoft.com/office/drawing/2016/5/13/chartex" xmlns:cx8="http://schemas.microsoft.com/office/drawing/2016/5/14/chartex" xmlns:mc="http://schemas.openxmlformats.org/markup-compatibility/2006" xmlns:aink="http://schemas.microsoft.com/office/drawing/2016/ink" xmlns:am3d="http://schemas.microsoft.com/office/drawing/2017/model3d" xmlns:o="urn:schemas-microsoft-com:office:office" xmlns:r="http://schemas.openxmlformats.org/officeDocument/2006/relationships" xmlns:m="http://schemas.openxmlformats.org/officeDocument/2006/math" xmlns:v="urn:schemas-microsoft-com:vml" xmlns:wp14="http://schemas.microsoft.com/office/word/2010/wordprocessingDrawing" xmlns:wp="http://schemas.openxmlformats.org/drawingml/2006/wordprocessingDrawing" xmlns:w10="urn:schemas-microsoft-com:office:word" xmlns:w="http://schemas.openxmlformats.org/wordprocessingml/2006/main" xmlns:w14="http://schemas.microsoft.com/office/word/2010/wordml" xmlns:w15="http://schemas.microsoft.com/office/word/2012/wordml" xmlns:w16cid="http://schemas.microsoft.com/office/word/2016/wordml/cid" xmlns:w16se="http://schemas.microsoft.com/office/word/2015/wordml/symex" xmlns:wpg="http://schemas.microsoft.com/office/word/2010/wordprocessingGroup" xmlns:wpi="http://schemas.microsoft.com/office/word/2010/wordprocessingInk" xmlns:wne="http://schemas.microsoft.com/office/word/2006/wordml" xmlns:wps="http://schemas.microsoft.com/office/word/2010/wordprocessingShape" mc:Ignorable="w14 w15 w16se w16cid wp14">
+<w:endnotes xmlns:wpc="http://schemas.microsoft.com/office/word/2010/wordprocessingCanvas" xmlns:cx="http://schemas.microsoft.com/office/drawing/2014/chartex" xmlns:cx1="http://schemas.microsoft.com/office/drawing/2015/9/8/chartex" xmlns:cx2="http://schemas.microsoft.com/office/drawing/2015/10/21/chartex" xmlns:cx3="http://schemas.microsoft.com/office/drawing/2016/5/9/chartex" xmlns:cx4="http://schemas.microsoft.com/office/drawing/2016/5/10/chartex" xmlns:cx5="http://schemas.microsoft.com/office/drawing/2016/5/11/chartex" xmlns:cx6="http://schemas.microsoft.com/office/drawing/2016/5/12/chartex" xmlns:cx7="http://schemas.microsoft.com/office/drawing/2016/5/13/chartex" xmlns:cx8="http://schemas.microsoft.com/office/drawing/2016/5/14/chartex" xmlns:mc="http://schemas.openxmlformats.org/markup-compatibility/2006" xmlns:aink="http://schemas.microsoft.com/office/drawing/2016/ink" xmlns:am3d="http://schemas.microsoft.com/office/drawing/2017/model3d" xmlns:o="urn:schemas-microsoft-com:office:office" xmlns:r="http://schemas.openxmlformats.org/officeDocument/2006/relationships" xmlns:m="http://schemas.openxmlformats.org/officeDocument/2006/math" xmlns:v="urn:schemas-microsoft-com:vml" xmlns:wp14="http://schemas.microsoft.com/office/word/2010/wordprocessingDrawing" xmlns:wp="http://schemas.openxmlformats.org/drawingml/2006/wordprocessingDrawing" xmlns:w10="urn:schemas-microsoft-com:office:word" xmlns:w="http://schemas.openxmlformats.org/wordprocessingml/2006/main" xmlns:w14="http://schemas.microsoft.com/office/word/2010/wordml" xmlns:w15="http://schemas.microsoft.com/office/word/2012/wordml" xmlns:w16cex="http://schemas.microsoft.com/office/word/2018/wordml/cex" xmlns:w16cid="http://schemas.microsoft.com/office/word/2016/wordml/cid" xmlns:w16="http://schemas.microsoft.com/office/word/2018/wordml" xmlns:w16se="http://schemas.microsoft.com/office/word/2015/wordml/symex" xmlns:wpg="http://schemas.microsoft.com/office/word/2010/wordprocessingGroup" xmlns:wpi="http://schemas.microsoft.com/office/word/2010/wordprocessingInk" xmlns:wne="http://schemas.microsoft.com/office/word/2006/wordml" xmlns:wps="http://schemas.microsoft.com/office/word/2010/wordprocessingShape" mc:Ignorable="w14 w15 w16se w16cid w16 w16cex wp14">
   <w:endnote w:type="separator" w:id="-1">
     <w:p>
       <w:r>
@@ -1884,7 +2317,7 @@
 </file>
 
 <file path=word/footer1.xml><?xml version="1.0" encoding="utf-8"?>
-<w:ftr xmlns:wpc="http://schemas.microsoft.com/office/word/2010/wordprocessingCanvas" xmlns:cx="http://schemas.microsoft.com/office/drawing/2014/chartex" xmlns:cx1="http://schemas.microsoft.com/office/drawing/2015/9/8/chartex" xmlns:cx2="http://schemas.microsoft.com/office/drawing/2015/10/21/chartex" xmlns:cx3="http://schemas.microsoft.com/office/drawing/2016/5/9/chartex" xmlns:cx4="http://schemas.microsoft.com/office/drawing/2016/5/10/chartex" xmlns:cx5="http://schemas.microsoft.com/office/drawing/2016/5/11/chartex" xmlns:cx6="http://schemas.microsoft.com/office/drawing/2016/5/12/chartex" xmlns:cx7="http://schemas.microsoft.com/office/drawing/2016/5/13/chartex" xmlns:cx8="http://schemas.microsoft.com/office/drawing/2016/5/14/chartex" xmlns:mc="http://schemas.openxmlformats.org/markup-compatibility/2006" xmlns:aink="http://schemas.microsoft.com/office/drawing/2016/ink" xmlns:am3d="http://schemas.microsoft.com/office/drawing/2017/model3d" xmlns:o="urn:schemas-microsoft-com:office:office" xmlns:r="http://schemas.openxmlformats.org/officeDocument/2006/relationships" xmlns:m="http://schemas.openxmlformats.org/officeDocument/2006/math" xmlns:v="urn:schemas-microsoft-com:vml" xmlns:wp14="http://schemas.microsoft.com/office/word/2010/wordprocessingDrawing" xmlns:wp="http://schemas.openxmlformats.org/drawingml/2006/wordprocessingDrawing" xmlns:w10="urn:schemas-microsoft-com:office:word" xmlns:w="http://schemas.openxmlformats.org/wordprocessingml/2006/main" xmlns:w14="http://schemas.microsoft.com/office/word/2010/wordml" xmlns:w15="http://schemas.microsoft.com/office/word/2012/wordml" xmlns:w16cid="http://schemas.microsoft.com/office/word/2016/wordml/cid" xmlns:w16se="http://schemas.microsoft.com/office/word/2015/wordml/symex" xmlns:wpg="http://schemas.microsoft.com/office/word/2010/wordprocessingGroup" xmlns:wpi="http://schemas.microsoft.com/office/word/2010/wordprocessingInk" xmlns:wne="http://schemas.microsoft.com/office/word/2006/wordml" xmlns:wps="http://schemas.microsoft.com/office/word/2010/wordprocessingShape" mc:Ignorable="w14 w15 w16se w16cid wp14">
+<w:ftr xmlns:wpc="http://schemas.microsoft.com/office/word/2010/wordprocessingCanvas" xmlns:cx="http://schemas.microsoft.com/office/drawing/2014/chartex" xmlns:cx1="http://schemas.microsoft.com/office/drawing/2015/9/8/chartex" xmlns:cx2="http://schemas.microsoft.com/office/drawing/2015/10/21/chartex" xmlns:cx3="http://schemas.microsoft.com/office/drawing/2016/5/9/chartex" xmlns:cx4="http://schemas.microsoft.com/office/drawing/2016/5/10/chartex" xmlns:cx5="http://schemas.microsoft.com/office/drawing/2016/5/11/chartex" xmlns:cx6="http://schemas.microsoft.com/office/drawing/2016/5/12/chartex" xmlns:cx7="http://schemas.microsoft.com/office/drawing/2016/5/13/chartex" xmlns:cx8="http://schemas.microsoft.com/office/drawing/2016/5/14/chartex" xmlns:mc="http://schemas.openxmlformats.org/markup-compatibility/2006" xmlns:aink="http://schemas.microsoft.com/office/drawing/2016/ink" xmlns:am3d="http://schemas.microsoft.com/office/drawing/2017/model3d" xmlns:o="urn:schemas-microsoft-com:office:office" xmlns:r="http://schemas.openxmlformats.org/officeDocument/2006/relationships" xmlns:m="http://schemas.openxmlformats.org/officeDocument/2006/math" xmlns:v="urn:schemas-microsoft-com:vml" xmlns:wp14="http://schemas.microsoft.com/office/word/2010/wordprocessingDrawing" xmlns:wp="http://schemas.openxmlformats.org/drawingml/2006/wordprocessingDrawing" xmlns:w10="urn:schemas-microsoft-com:office:word" xmlns:w="http://schemas.openxmlformats.org/wordprocessingml/2006/main" xmlns:w14="http://schemas.microsoft.com/office/word/2010/wordml" xmlns:w15="http://schemas.microsoft.com/office/word/2012/wordml" xmlns:w16cex="http://schemas.microsoft.com/office/word/2018/wordml/cex" xmlns:w16cid="http://schemas.microsoft.com/office/word/2016/wordml/cid" xmlns:w16="http://schemas.microsoft.com/office/word/2018/wordml" xmlns:w16se="http://schemas.microsoft.com/office/word/2015/wordml/symex" xmlns:wpg="http://schemas.microsoft.com/office/word/2010/wordprocessingGroup" xmlns:wpi="http://schemas.microsoft.com/office/word/2010/wordprocessingInk" xmlns:wne="http://schemas.microsoft.com/office/word/2006/wordml" xmlns:wps="http://schemas.microsoft.com/office/word/2010/wordprocessingShape" mc:Ignorable="w14 w15 w16se w16cid w16 w16cex wp14">
   <w:p>
     <w:pPr>
       <w:pStyle w:val="Footer"/>
@@ -1894,7 +2327,7 @@
 </file>
 
 <file path=word/footer2.xml><?xml version="1.0" encoding="utf-8"?>
-<w:ftr xmlns:wpc="http://schemas.microsoft.com/office/word/2010/wordprocessingCanvas" xmlns:cx="http://schemas.microsoft.com/office/drawing/2014/chartex" xmlns:cx1="http://schemas.microsoft.com/office/drawing/2015/9/8/chartex" xmlns:cx2="http://schemas.microsoft.com/office/drawing/2015/10/21/chartex" xmlns:cx3="http://schemas.microsoft.com/office/drawing/2016/5/9/chartex" xmlns:cx4="http://schemas.microsoft.com/office/drawing/2016/5/10/chartex" xmlns:cx5="http://schemas.microsoft.com/office/drawing/2016/5/11/chartex" xmlns:cx6="http://schemas.microsoft.com/office/drawing/2016/5/12/chartex" xmlns:cx7="http://schemas.microsoft.com/office/drawing/2016/5/13/chartex" xmlns:cx8="http://schemas.microsoft.com/office/drawing/2016/5/14/chartex" xmlns:mc="http://schemas.openxmlformats.org/markup-compatibility/2006" xmlns:aink="http://schemas.microsoft.com/office/drawing/2016/ink" xmlns:am3d="http://schemas.microsoft.com/office/drawing/2017/model3d" xmlns:o="urn:schemas-microsoft-com:office:office" xmlns:r="http://schemas.openxmlformats.org/officeDocument/2006/relationships" xmlns:m="http://schemas.openxmlformats.org/officeDocument/2006/math" xmlns:v="urn:schemas-microsoft-com:vml" xmlns:wp14="http://schemas.microsoft.com/office/word/2010/wordprocessingDrawing" xmlns:wp="http://schemas.openxmlformats.org/drawingml/2006/wordprocessingDrawing" xmlns:w10="urn:schemas-microsoft-com:office:word" xmlns:w="http://schemas.openxmlformats.org/wordprocessingml/2006/main" xmlns:w14="http://schemas.microsoft.com/office/word/2010/wordml" xmlns:w15="http://schemas.microsoft.com/office/word/2012/wordml" xmlns:w16cid="http://schemas.microsoft.com/office/word/2016/wordml/cid" xmlns:w16se="http://schemas.microsoft.com/office/word/2015/wordml/symex" xmlns:wpg="http://schemas.microsoft.com/office/word/2010/wordprocessingGroup" xmlns:wpi="http://schemas.microsoft.com/office/word/2010/wordprocessingInk" xmlns:wne="http://schemas.microsoft.com/office/word/2006/wordml" xmlns:wps="http://schemas.microsoft.com/office/word/2010/wordprocessingShape" mc:Ignorable="w14 w15 w16se w16cid wp14">
+<w:ftr xmlns:wpc="http://schemas.microsoft.com/office/word/2010/wordprocessingCanvas" xmlns:cx="http://schemas.microsoft.com/office/drawing/2014/chartex" xmlns:cx1="http://schemas.microsoft.com/office/drawing/2015/9/8/chartex" xmlns:cx2="http://schemas.microsoft.com/office/drawing/2015/10/21/chartex" xmlns:cx3="http://schemas.microsoft.com/office/drawing/2016/5/9/chartex" xmlns:cx4="http://schemas.microsoft.com/office/drawing/2016/5/10/chartex" xmlns:cx5="http://schemas.microsoft.com/office/drawing/2016/5/11/chartex" xmlns:cx6="http://schemas.microsoft.com/office/drawing/2016/5/12/chartex" xmlns:cx7="http://schemas.microsoft.com/office/drawing/2016/5/13/chartex" xmlns:cx8="http://schemas.microsoft.com/office/drawing/2016/5/14/chartex" xmlns:mc="http://schemas.openxmlformats.org/markup-compatibility/2006" xmlns:aink="http://schemas.microsoft.com/office/drawing/2016/ink" xmlns:am3d="http://schemas.microsoft.com/office/drawing/2017/model3d" xmlns:o="urn:schemas-microsoft-com:office:office" xmlns:r="http://schemas.openxmlformats.org/officeDocument/2006/relationships" xmlns:m="http://schemas.openxmlformats.org/officeDocument/2006/math" xmlns:v="urn:schemas-microsoft-com:vml" xmlns:wp14="http://schemas.microsoft.com/office/word/2010/wordprocessingDrawing" xmlns:wp="http://schemas.openxmlformats.org/drawingml/2006/wordprocessingDrawing" xmlns:w10="urn:schemas-microsoft-com:office:word" xmlns:w="http://schemas.openxmlformats.org/wordprocessingml/2006/main" xmlns:w14="http://schemas.microsoft.com/office/word/2010/wordml" xmlns:w15="http://schemas.microsoft.com/office/word/2012/wordml" xmlns:w16cex="http://schemas.microsoft.com/office/word/2018/wordml/cex" xmlns:w16cid="http://schemas.microsoft.com/office/word/2016/wordml/cid" xmlns:w16="http://schemas.microsoft.com/office/word/2018/wordml" xmlns:w16se="http://schemas.microsoft.com/office/word/2015/wordml/symex" xmlns:wpg="http://schemas.microsoft.com/office/word/2010/wordprocessingGroup" xmlns:wpi="http://schemas.microsoft.com/office/word/2010/wordprocessingInk" xmlns:wne="http://schemas.microsoft.com/office/word/2006/wordml" xmlns:wps="http://schemas.microsoft.com/office/word/2010/wordprocessingShape" mc:Ignorable="w14 w15 w16se w16cid w16 w16cex wp14">
   <w:p>
     <w:pPr>
       <w:pStyle w:val="Footer"/>
@@ -1975,7 +2408,7 @@
 </file>
 
 <file path=word/footer3.xml><?xml version="1.0" encoding="utf-8"?>
-<w:ftr xmlns:wpc="http://schemas.microsoft.com/office/word/2010/wordprocessingCanvas" xmlns:cx="http://schemas.microsoft.com/office/drawing/2014/chartex" xmlns:cx1="http://schemas.microsoft.com/office/drawing/2015/9/8/chartex" xmlns:cx2="http://schemas.microsoft.com/office/drawing/2015/10/21/chartex" xmlns:cx3="http://schemas.microsoft.com/office/drawing/2016/5/9/chartex" xmlns:cx4="http://schemas.microsoft.com/office/drawing/2016/5/10/chartex" xmlns:cx5="http://schemas.microsoft.com/office/drawing/2016/5/11/chartex" xmlns:cx6="http://schemas.microsoft.com/office/drawing/2016/5/12/chartex" xmlns:cx7="http://schemas.microsoft.com/office/drawing/2016/5/13/chartex" xmlns:cx8="http://schemas.microsoft.com/office/drawing/2016/5/14/chartex" xmlns:mc="http://schemas.openxmlformats.org/markup-compatibility/2006" xmlns:aink="http://schemas.microsoft.com/office/drawing/2016/ink" xmlns:am3d="http://schemas.microsoft.com/office/drawing/2017/model3d" xmlns:o="urn:schemas-microsoft-com:office:office" xmlns:r="http://schemas.openxmlformats.org/officeDocument/2006/relationships" xmlns:m="http://schemas.openxmlformats.org/officeDocument/2006/math" xmlns:v="urn:schemas-microsoft-com:vml" xmlns:wp14="http://schemas.microsoft.com/office/word/2010/wordprocessingDrawing" xmlns:wp="http://schemas.openxmlformats.org/drawingml/2006/wordprocessingDrawing" xmlns:w10="urn:schemas-microsoft-com:office:word" xmlns:w="http://schemas.openxmlformats.org/wordprocessingml/2006/main" xmlns:w14="http://schemas.microsoft.com/office/word/2010/wordml" xmlns:w15="http://schemas.microsoft.com/office/word/2012/wordml" xmlns:w16cid="http://schemas.microsoft.com/office/word/2016/wordml/cid" xmlns:w16se="http://schemas.microsoft.com/office/word/2015/wordml/symex" xmlns:wpg="http://schemas.microsoft.com/office/word/2010/wordprocessingGroup" xmlns:wpi="http://schemas.microsoft.com/office/word/2010/wordprocessingInk" xmlns:wne="http://schemas.microsoft.com/office/word/2006/wordml" xmlns:wps="http://schemas.microsoft.com/office/word/2010/wordprocessingShape" mc:Ignorable="w14 w15 w16se w16cid wp14">
+<w:ftr xmlns:wpc="http://schemas.microsoft.com/office/word/2010/wordprocessingCanvas" xmlns:cx="http://schemas.microsoft.com/office/drawing/2014/chartex" xmlns:cx1="http://schemas.microsoft.com/office/drawing/2015/9/8/chartex" xmlns:cx2="http://schemas.microsoft.com/office/drawing/2015/10/21/chartex" xmlns:cx3="http://schemas.microsoft.com/office/drawing/2016/5/9/chartex" xmlns:cx4="http://schemas.microsoft.com/office/drawing/2016/5/10/chartex" xmlns:cx5="http://schemas.microsoft.com/office/drawing/2016/5/11/chartex" xmlns:cx6="http://schemas.microsoft.com/office/drawing/2016/5/12/chartex" xmlns:cx7="http://schemas.microsoft.com/office/drawing/2016/5/13/chartex" xmlns:cx8="http://schemas.microsoft.com/office/drawing/2016/5/14/chartex" xmlns:mc="http://schemas.openxmlformats.org/markup-compatibility/2006" xmlns:aink="http://schemas.microsoft.com/office/drawing/2016/ink" xmlns:am3d="http://schemas.microsoft.com/office/drawing/2017/model3d" xmlns:o="urn:schemas-microsoft-com:office:office" xmlns:r="http://schemas.openxmlformats.org/officeDocument/2006/relationships" xmlns:m="http://schemas.openxmlformats.org/officeDocument/2006/math" xmlns:v="urn:schemas-microsoft-com:vml" xmlns:wp14="http://schemas.microsoft.com/office/word/2010/wordprocessingDrawing" xmlns:wp="http://schemas.openxmlformats.org/drawingml/2006/wordprocessingDrawing" xmlns:w10="urn:schemas-microsoft-com:office:word" xmlns:w="http://schemas.openxmlformats.org/wordprocessingml/2006/main" xmlns:w14="http://schemas.microsoft.com/office/word/2010/wordml" xmlns:w15="http://schemas.microsoft.com/office/word/2012/wordml" xmlns:w16cex="http://schemas.microsoft.com/office/word/2018/wordml/cex" xmlns:w16cid="http://schemas.microsoft.com/office/word/2016/wordml/cid" xmlns:w16="http://schemas.microsoft.com/office/word/2018/wordml" xmlns:w16se="http://schemas.microsoft.com/office/word/2015/wordml/symex" xmlns:wpg="http://schemas.microsoft.com/office/word/2010/wordprocessingGroup" xmlns:wpi="http://schemas.microsoft.com/office/word/2010/wordprocessingInk" xmlns:wne="http://schemas.microsoft.com/office/word/2006/wordml" xmlns:wps="http://schemas.microsoft.com/office/word/2010/wordprocessingShape" mc:Ignorable="w14 w15 w16se w16cid w16 w16cex wp14">
   <w:p>
     <w:pPr>
       <w:pStyle w:val="Footer"/>
@@ -1985,7 +2418,7 @@
 </file>
 
 <file path=word/footnotes.xml><?xml version="1.0" encoding="utf-8"?>
-<w:footnotes xmlns:wpc="http://schemas.microsoft.com/office/word/2010/wordprocessingCanvas" xmlns:cx="http://schemas.microsoft.com/office/drawing/2014/chartex" xmlns:cx1="http://schemas.microsoft.com/office/drawing/2015/9/8/chartex" xmlns:cx2="http://schemas.microsoft.com/office/drawing/2015/10/21/chartex" xmlns:cx3="http://schemas.microsoft.com/office/drawing/2016/5/9/chartex" xmlns:cx4="http://schemas.microsoft.com/office/drawing/2016/5/10/chartex" xmlns:cx5="http://schemas.microsoft.com/office/drawing/2016/5/11/chartex" xmlns:cx6="http://schemas.microsoft.com/office/drawing/2016/5/12/chartex" xmlns:cx7="http://schemas.microsoft.com/office/drawing/2016/5/13/chartex" xmlns:cx8="http://schemas.microsoft.com/office/drawing/2016/5/14/chartex" xmlns:mc="http://schemas.openxmlformats.org/markup-compatibility/2006" xmlns:aink="http://schemas.microsoft.com/office/drawing/2016/ink" xmlns:am3d="http://schemas.microsoft.com/office/drawing/2017/model3d" xmlns:o="urn:schemas-microsoft-com:office:office" xmlns:r="http://schemas.openxmlformats.org/officeDocument/2006/relationships" xmlns:m="http://schemas.openxmlformats.org/officeDocument/2006/math" xmlns:v="urn:schemas-microsoft-com:vml" xmlns:wp14="http://schemas.microsoft.com/office/word/2010/wordprocessingDrawing" xmlns:wp="http://schemas.openxmlformats.org/drawingml/2006/wordprocessingDrawing" xmlns:w10="urn:schemas-microsoft-com:office:word" xmlns:w="http://schemas.openxmlformats.org/wordprocessingml/2006/main" xmlns:w14="http://schemas.microsoft.com/office/word/2010/wordml" xmlns:w15="http://schemas.microsoft.com/office/word/2012/wordml" xmlns:w16cid="http://schemas.microsoft.com/office/word/2016/wordml/cid" xmlns:w16se="http://schemas.microsoft.com/office/word/2015/wordml/symex" xmlns:wpg="http://schemas.microsoft.com/office/word/2010/wordprocessingGroup" xmlns:wpi="http://schemas.microsoft.com/office/word/2010/wordprocessingInk" xmlns:wne="http://schemas.microsoft.com/office/word/2006/wordml" xmlns:wps="http://schemas.microsoft.com/office/word/2010/wordprocessingShape" mc:Ignorable="w14 w15 w16se w16cid wp14">
+<w:footnotes xmlns:wpc="http://schemas.microsoft.com/office/word/2010/wordprocessingCanvas" xmlns:cx="http://schemas.microsoft.com/office/drawing/2014/chartex" xmlns:cx1="http://schemas.microsoft.com/office/drawing/2015/9/8/chartex" xmlns:cx2="http://schemas.microsoft.com/office/drawing/2015/10/21/chartex" xmlns:cx3="http://schemas.microsoft.com/office/drawing/2016/5/9/chartex" xmlns:cx4="http://schemas.microsoft.com/office/drawing/2016/5/10/chartex" xmlns:cx5="http://schemas.microsoft.com/office/drawing/2016/5/11/chartex" xmlns:cx6="http://schemas.microsoft.com/office/drawing/2016/5/12/chartex" xmlns:cx7="http://schemas.microsoft.com/office/drawing/2016/5/13/chartex" xmlns:cx8="http://schemas.microsoft.com/office/drawing/2016/5/14/chartex" xmlns:mc="http://schemas.openxmlformats.org/markup-compatibility/2006" xmlns:aink="http://schemas.microsoft.com/office/drawing/2016/ink" xmlns:am3d="http://schemas.microsoft.com/office/drawing/2017/model3d" xmlns:o="urn:schemas-microsoft-com:office:office" xmlns:r="http://schemas.openxmlformats.org/officeDocument/2006/relationships" xmlns:m="http://schemas.openxmlformats.org/officeDocument/2006/math" xmlns:v="urn:schemas-microsoft-com:vml" xmlns:wp14="http://schemas.microsoft.com/office/word/2010/wordprocessingDrawing" xmlns:wp="http://schemas.openxmlformats.org/drawingml/2006/wordprocessingDrawing" xmlns:w10="urn:schemas-microsoft-com:office:word" xmlns:w="http://schemas.openxmlformats.org/wordprocessingml/2006/main" xmlns:w14="http://schemas.microsoft.com/office/word/2010/wordml" xmlns:w15="http://schemas.microsoft.com/office/word/2012/wordml" xmlns:w16cex="http://schemas.microsoft.com/office/word/2018/wordml/cex" xmlns:w16cid="http://schemas.microsoft.com/office/word/2016/wordml/cid" xmlns:w16="http://schemas.microsoft.com/office/word/2018/wordml" xmlns:w16se="http://schemas.microsoft.com/office/word/2015/wordml/symex" xmlns:wpg="http://schemas.microsoft.com/office/word/2010/wordprocessingGroup" xmlns:wpi="http://schemas.microsoft.com/office/word/2010/wordprocessingInk" xmlns:wne="http://schemas.microsoft.com/office/word/2006/wordml" xmlns:wps="http://schemas.microsoft.com/office/word/2010/wordprocessingShape" mc:Ignorable="w14 w15 w16se w16cid w16 w16cex wp14">
   <w:footnote w:type="separator" w:id="-1">
     <w:p>
       <w:r>
@@ -2004,7 +2437,7 @@
 </file>
 
 <file path=word/header1.xml><?xml version="1.0" encoding="utf-8"?>
-<w:hdr xmlns:wpc="http://schemas.microsoft.com/office/word/2010/wordprocessingCanvas" xmlns:cx="http://schemas.microsoft.com/office/drawing/2014/chartex" xmlns:cx1="http://schemas.microsoft.com/office/drawing/2015/9/8/chartex" xmlns:cx2="http://schemas.microsoft.com/office/drawing/2015/10/21/chartex" xmlns:cx3="http://schemas.microsoft.com/office/drawing/2016/5/9/chartex" xmlns:cx4="http://schemas.microsoft.com/office/drawing/2016/5/10/chartex" xmlns:cx5="http://schemas.microsoft.com/office/drawing/2016/5/11/chartex" xmlns:cx6="http://schemas.microsoft.com/office/drawing/2016/5/12/chartex" xmlns:cx7="http://schemas.microsoft.com/office/drawing/2016/5/13/chartex" xmlns:cx8="http://schemas.microsoft.com/office/drawing/2016/5/14/chartex" xmlns:mc="http://schemas.openxmlformats.org/markup-compatibility/2006" xmlns:aink="http://schemas.microsoft.com/office/drawing/2016/ink" xmlns:am3d="http://schemas.microsoft.com/office/drawing/2017/model3d" xmlns:o="urn:schemas-microsoft-com:office:office" xmlns:r="http://schemas.openxmlformats.org/officeDocument/2006/relationships" xmlns:m="http://schemas.openxmlformats.org/officeDocument/2006/math" xmlns:v="urn:schemas-microsoft-com:vml" xmlns:wp14="http://schemas.microsoft.com/office/word/2010/wordprocessingDrawing" xmlns:wp="http://schemas.openxmlformats.org/drawingml/2006/wordprocessingDrawing" xmlns:w10="urn:schemas-microsoft-com:office:word" xmlns:w="http://schemas.openxmlformats.org/wordprocessingml/2006/main" xmlns:w14="http://schemas.microsoft.com/office/word/2010/wordml" xmlns:w15="http://schemas.microsoft.com/office/word/2012/wordml" xmlns:w16cid="http://schemas.microsoft.com/office/word/2016/wordml/cid" xmlns:w16se="http://schemas.microsoft.com/office/word/2015/wordml/symex" xmlns:wpg="http://schemas.microsoft.com/office/word/2010/wordprocessingGroup" xmlns:wpi="http://schemas.microsoft.com/office/word/2010/wordprocessingInk" xmlns:wne="http://schemas.microsoft.com/office/word/2006/wordml" xmlns:wps="http://schemas.microsoft.com/office/word/2010/wordprocessingShape" mc:Ignorable="w14 w15 w16se w16cid wp14">
+<w:hdr xmlns:wpc="http://schemas.microsoft.com/office/word/2010/wordprocessingCanvas" xmlns:cx="http://schemas.microsoft.com/office/drawing/2014/chartex" xmlns:cx1="http://schemas.microsoft.com/office/drawing/2015/9/8/chartex" xmlns:cx2="http://schemas.microsoft.com/office/drawing/2015/10/21/chartex" xmlns:cx3="http://schemas.microsoft.com/office/drawing/2016/5/9/chartex" xmlns:cx4="http://schemas.microsoft.com/office/drawing/2016/5/10/chartex" xmlns:cx5="http://schemas.microsoft.com/office/drawing/2016/5/11/chartex" xmlns:cx6="http://schemas.microsoft.com/office/drawing/2016/5/12/chartex" xmlns:cx7="http://schemas.microsoft.com/office/drawing/2016/5/13/chartex" xmlns:cx8="http://schemas.microsoft.com/office/drawing/2016/5/14/chartex" xmlns:mc="http://schemas.openxmlformats.org/markup-compatibility/2006" xmlns:aink="http://schemas.microsoft.com/office/drawing/2016/ink" xmlns:am3d="http://schemas.microsoft.com/office/drawing/2017/model3d" xmlns:o="urn:schemas-microsoft-com:office:office" xmlns:r="http://schemas.openxmlformats.org/officeDocument/2006/relationships" xmlns:m="http://schemas.openxmlformats.org/officeDocument/2006/math" xmlns:v="urn:schemas-microsoft-com:vml" xmlns:wp14="http://schemas.microsoft.com/office/word/2010/wordprocessingDrawing" xmlns:wp="http://schemas.openxmlformats.org/drawingml/2006/wordprocessingDrawing" xmlns:w10="urn:schemas-microsoft-com:office:word" xmlns:w="http://schemas.openxmlformats.org/wordprocessingml/2006/main" xmlns:w14="http://schemas.microsoft.com/office/word/2010/wordml" xmlns:w15="http://schemas.microsoft.com/office/word/2012/wordml" xmlns:w16cex="http://schemas.microsoft.com/office/word/2018/wordml/cex" xmlns:w16cid="http://schemas.microsoft.com/office/word/2016/wordml/cid" xmlns:w16="http://schemas.microsoft.com/office/word/2018/wordml" xmlns:w16se="http://schemas.microsoft.com/office/word/2015/wordml/symex" xmlns:wpg="http://schemas.microsoft.com/office/word/2010/wordprocessingGroup" xmlns:wpi="http://schemas.microsoft.com/office/word/2010/wordprocessingInk" xmlns:wne="http://schemas.microsoft.com/office/word/2006/wordml" xmlns:wps="http://schemas.microsoft.com/office/word/2010/wordprocessingShape" mc:Ignorable="w14 w15 w16se w16cid w16 w16cex wp14">
   <w:p>
     <w:pPr>
       <w:pStyle w:val="Header"/>
@@ -2014,7 +2447,7 @@
 </file>
 
 <file path=word/header2.xml><?xml version="1.0" encoding="utf-8"?>
-<w:hdr xmlns:wpc="http://schemas.microsoft.com/office/word/2010/wordprocessingCanvas" xmlns:cx="http://schemas.microsoft.com/office/drawing/2014/chartex" xmlns:cx1="http://schemas.microsoft.com/office/drawing/2015/9/8/chartex" xmlns:cx2="http://schemas.microsoft.com/office/drawing/2015/10/21/chartex" xmlns:cx3="http://schemas.microsoft.com/office/drawing/2016/5/9/chartex" xmlns:cx4="http://schemas.microsoft.com/office/drawing/2016/5/10/chartex" xmlns:cx5="http://schemas.microsoft.com/office/drawing/2016/5/11/chartex" xmlns:cx6="http://schemas.microsoft.com/office/drawing/2016/5/12/chartex" xmlns:cx7="http://schemas.microsoft.com/office/drawing/2016/5/13/chartex" xmlns:cx8="http://schemas.microsoft.com/office/drawing/2016/5/14/chartex" xmlns:mc="http://schemas.openxmlformats.org/markup-compatibility/2006" xmlns:aink="http://schemas.microsoft.com/office/drawing/2016/ink" xmlns:am3d="http://schemas.microsoft.com/office/drawing/2017/model3d" xmlns:o="urn:schemas-microsoft-com:office:office" xmlns:r="http://schemas.openxmlformats.org/officeDocument/2006/relationships" xmlns:m="http://schemas.openxmlformats.org/officeDocument/2006/math" xmlns:v="urn:schemas-microsoft-com:vml" xmlns:wp14="http://schemas.microsoft.com/office/word/2010/wordprocessingDrawing" xmlns:wp="http://schemas.openxmlformats.org/drawingml/2006/wordprocessingDrawing" xmlns:w10="urn:schemas-microsoft-com:office:word" xmlns:w="http://schemas.openxmlformats.org/wordprocessingml/2006/main" xmlns:w14="http://schemas.microsoft.com/office/word/2010/wordml" xmlns:w15="http://schemas.microsoft.com/office/word/2012/wordml" xmlns:w16cid="http://schemas.microsoft.com/office/word/2016/wordml/cid" xmlns:w16se="http://schemas.microsoft.com/office/word/2015/wordml/symex" xmlns:wpg="http://schemas.microsoft.com/office/word/2010/wordprocessingGroup" xmlns:wpi="http://schemas.microsoft.com/office/word/2010/wordprocessingInk" xmlns:wne="http://schemas.microsoft.com/office/word/2006/wordml" xmlns:wps="http://schemas.microsoft.com/office/word/2010/wordprocessingShape" mc:Ignorable="w14 w15 w16se w16cid wp14">
+<w:hdr xmlns:wpc="http://schemas.microsoft.com/office/word/2010/wordprocessingCanvas" xmlns:cx="http://schemas.microsoft.com/office/drawing/2014/chartex" xmlns:cx1="http://schemas.microsoft.com/office/drawing/2015/9/8/chartex" xmlns:cx2="http://schemas.microsoft.com/office/drawing/2015/10/21/chartex" xmlns:cx3="http://schemas.microsoft.com/office/drawing/2016/5/9/chartex" xmlns:cx4="http://schemas.microsoft.com/office/drawing/2016/5/10/chartex" xmlns:cx5="http://schemas.microsoft.com/office/drawing/2016/5/11/chartex" xmlns:cx6="http://schemas.microsoft.com/office/drawing/2016/5/12/chartex" xmlns:cx7="http://schemas.microsoft.com/office/drawing/2016/5/13/chartex" xmlns:cx8="http://schemas.microsoft.com/office/drawing/2016/5/14/chartex" xmlns:mc="http://schemas.openxmlformats.org/markup-compatibility/2006" xmlns:aink="http://schemas.microsoft.com/office/drawing/2016/ink" xmlns:am3d="http://schemas.microsoft.com/office/drawing/2017/model3d" xmlns:o="urn:schemas-microsoft-com:office:office" xmlns:r="http://schemas.openxmlformats.org/officeDocument/2006/relationships" xmlns:m="http://schemas.openxmlformats.org/officeDocument/2006/math" xmlns:v="urn:schemas-microsoft-com:vml" xmlns:wp14="http://schemas.microsoft.com/office/word/2010/wordprocessingDrawing" xmlns:wp="http://schemas.openxmlformats.org/drawingml/2006/wordprocessingDrawing" xmlns:w10="urn:schemas-microsoft-com:office:word" xmlns:w="http://schemas.openxmlformats.org/wordprocessingml/2006/main" xmlns:w14="http://schemas.microsoft.com/office/word/2010/wordml" xmlns:w15="http://schemas.microsoft.com/office/word/2012/wordml" xmlns:w16cex="http://schemas.microsoft.com/office/word/2018/wordml/cex" xmlns:w16cid="http://schemas.microsoft.com/office/word/2016/wordml/cid" xmlns:w16="http://schemas.microsoft.com/office/word/2018/wordml" xmlns:w16se="http://schemas.microsoft.com/office/word/2015/wordml/symex" xmlns:wpg="http://schemas.microsoft.com/office/word/2010/wordprocessingGroup" xmlns:wpi="http://schemas.microsoft.com/office/word/2010/wordprocessingInk" xmlns:wne="http://schemas.microsoft.com/office/word/2006/wordml" xmlns:wps="http://schemas.microsoft.com/office/word/2010/wordprocessingShape" mc:Ignorable="w14 w15 w16se w16cid w16 w16cex wp14">
   <w:p>
     <w:pPr>
       <w:pStyle w:val="Header"/>
@@ -2077,7 +2510,7 @@
 </file>
 
 <file path=word/header3.xml><?xml version="1.0" encoding="utf-8"?>
-<w:hdr xmlns:wpc="http://schemas.microsoft.com/office/word/2010/wordprocessingCanvas" xmlns:cx="http://schemas.microsoft.com/office/drawing/2014/chartex" xmlns:cx1="http://schemas.microsoft.com/office/drawing/2015/9/8/chartex" xmlns:cx2="http://schemas.microsoft.com/office/drawing/2015/10/21/chartex" xmlns:cx3="http://schemas.microsoft.com/office/drawing/2016/5/9/chartex" xmlns:cx4="http://schemas.microsoft.com/office/drawing/2016/5/10/chartex" xmlns:cx5="http://schemas.microsoft.com/office/drawing/2016/5/11/chartex" xmlns:cx6="http://schemas.microsoft.com/office/drawing/2016/5/12/chartex" xmlns:cx7="http://schemas.microsoft.com/office/drawing/2016/5/13/chartex" xmlns:cx8="http://schemas.microsoft.com/office/drawing/2016/5/14/chartex" xmlns:mc="http://schemas.openxmlformats.org/markup-compatibility/2006" xmlns:aink="http://schemas.microsoft.com/office/drawing/2016/ink" xmlns:am3d="http://schemas.microsoft.com/office/drawing/2017/model3d" xmlns:o="urn:schemas-microsoft-com:office:office" xmlns:r="http://schemas.openxmlformats.org/officeDocument/2006/relationships" xmlns:m="http://schemas.openxmlformats.org/officeDocument/2006/math" xmlns:v="urn:schemas-microsoft-com:vml" xmlns:wp14="http://schemas.microsoft.com/office/word/2010/wordprocessingDrawing" xmlns:wp="http://schemas.openxmlformats.org/drawingml/2006/wordprocessingDrawing" xmlns:w10="urn:schemas-microsoft-com:office:word" xmlns:w="http://schemas.openxmlformats.org/wordprocessingml/2006/main" xmlns:w14="http://schemas.microsoft.com/office/word/2010/wordml" xmlns:w15="http://schemas.microsoft.com/office/word/2012/wordml" xmlns:w16cid="http://schemas.microsoft.com/office/word/2016/wordml/cid" xmlns:w16se="http://schemas.microsoft.com/office/word/2015/wordml/symex" xmlns:wpg="http://schemas.microsoft.com/office/word/2010/wordprocessingGroup" xmlns:wpi="http://schemas.microsoft.com/office/word/2010/wordprocessingInk" xmlns:wne="http://schemas.microsoft.com/office/word/2006/wordml" xmlns:wps="http://schemas.microsoft.com/office/word/2010/wordprocessingShape" mc:Ignorable="w14 w15 w16se w16cid wp14">
+<w:hdr xmlns:wpc="http://schemas.microsoft.com/office/word/2010/wordprocessingCanvas" xmlns:cx="http://schemas.microsoft.com/office/drawing/2014/chartex" xmlns:cx1="http://schemas.microsoft.com/office/drawing/2015/9/8/chartex" xmlns:cx2="http://schemas.microsoft.com/office/drawing/2015/10/21/chartex" xmlns:cx3="http://schemas.microsoft.com/office/drawing/2016/5/9/chartex" xmlns:cx4="http://schemas.microsoft.com/office/drawing/2016/5/10/chartex" xmlns:cx5="http://schemas.microsoft.com/office/drawing/2016/5/11/chartex" xmlns:cx6="http://schemas.microsoft.com/office/drawing/2016/5/12/chartex" xmlns:cx7="http://schemas.microsoft.com/office/drawing/2016/5/13/chartex" xmlns:cx8="http://schemas.microsoft.com/office/drawing/2016/5/14/chartex" xmlns:mc="http://schemas.openxmlformats.org/markup-compatibility/2006" xmlns:aink="http://schemas.microsoft.com/office/drawing/2016/ink" xmlns:am3d="http://schemas.microsoft.com/office/drawing/2017/model3d" xmlns:o="urn:schemas-microsoft-com:office:office" xmlns:r="http://schemas.openxmlformats.org/officeDocument/2006/relationships" xmlns:m="http://schemas.openxmlformats.org/officeDocument/2006/math" xmlns:v="urn:schemas-microsoft-com:vml" xmlns:wp14="http://schemas.microsoft.com/office/word/2010/wordprocessingDrawing" xmlns:wp="http://schemas.openxmlformats.org/drawingml/2006/wordprocessingDrawing" xmlns:w10="urn:schemas-microsoft-com:office:word" xmlns:w="http://schemas.openxmlformats.org/wordprocessingml/2006/main" xmlns:w14="http://schemas.microsoft.com/office/word/2010/wordml" xmlns:w15="http://schemas.microsoft.com/office/word/2012/wordml" xmlns:w16cex="http://schemas.microsoft.com/office/word/2018/wordml/cex" xmlns:w16cid="http://schemas.microsoft.com/office/word/2016/wordml/cid" xmlns:w16="http://schemas.microsoft.com/office/word/2018/wordml" xmlns:w16se="http://schemas.microsoft.com/office/word/2015/wordml/symex" xmlns:wpg="http://schemas.microsoft.com/office/word/2010/wordprocessingGroup" xmlns:wpi="http://schemas.microsoft.com/office/word/2010/wordprocessingInk" xmlns:wne="http://schemas.microsoft.com/office/word/2006/wordml" xmlns:wps="http://schemas.microsoft.com/office/word/2010/wordprocessingShape" mc:Ignorable="w14 w15 w16se w16cid w16 w16cex wp14">
   <w:p>
     <w:pPr>
       <w:pStyle w:val="Header"/>
@@ -2087,7 +2520,7 @@
 </file>
 
 <file path=word/numbering.xml><?xml version="1.0" encoding="utf-8"?>
-<w:numbering xmlns:wpc="http://schemas.microsoft.com/office/word/2010/wordprocessingCanvas" xmlns:cx="http://schemas.microsoft.com/office/drawing/2014/chartex" xmlns:cx1="http://schemas.microsoft.com/office/drawing/2015/9/8/chartex" xmlns:cx2="http://schemas.microsoft.com/office/drawing/2015/10/21/chartex" xmlns:cx3="http://schemas.microsoft.com/office/drawing/2016/5/9/chartex" xmlns:cx4="http://schemas.microsoft.com/office/drawing/2016/5/10/chartex" xmlns:cx5="http://schemas.microsoft.com/office/drawing/2016/5/11/chartex" xmlns:cx6="http://schemas.microsoft.com/office/drawing/2016/5/12/chartex" xmlns:cx7="http://schemas.microsoft.com/office/drawing/2016/5/13/chartex" xmlns:cx8="http://schemas.microsoft.com/office/drawing/2016/5/14/chartex" xmlns:mc="http://schemas.openxmlformats.org/markup-compatibility/2006" xmlns:aink="http://schemas.microsoft.com/office/drawing/2016/ink" xmlns:am3d="http://schemas.microsoft.com/office/drawing/2017/model3d" xmlns:o="urn:schemas-microsoft-com:office:office" xmlns:r="http://schemas.openxmlformats.org/officeDocument/2006/relationships" xmlns:m="http://schemas.openxmlformats.org/officeDocument/2006/math" xmlns:v="urn:schemas-microsoft-com:vml" xmlns:wp14="http://schemas.microsoft.com/office/word/2010/wordprocessingDrawing" xmlns:wp="http://schemas.openxmlformats.org/drawingml/2006/wordprocessingDrawing" xmlns:w10="urn:schemas-microsoft-com:office:word" xmlns:w="http://schemas.openxmlformats.org/wordprocessingml/2006/main" xmlns:w14="http://schemas.microsoft.com/office/word/2010/wordml" xmlns:w15="http://schemas.microsoft.com/office/word/2012/wordml" xmlns:w16cid="http://schemas.microsoft.com/office/word/2016/wordml/cid" xmlns:w16se="http://schemas.microsoft.com/office/word/2015/wordml/symex" xmlns:wpg="http://schemas.microsoft.com/office/word/2010/wordprocessingGroup" xmlns:wpi="http://schemas.microsoft.com/office/word/2010/wordprocessingInk" xmlns:wne="http://schemas.microsoft.com/office/word/2006/wordml" xmlns:wps="http://schemas.microsoft.com/office/word/2010/wordprocessingShape" mc:Ignorable="w14 w15 w16se w16cid wp14">
+<w:numbering xmlns:wpc="http://schemas.microsoft.com/office/word/2010/wordprocessingCanvas" xmlns:cx="http://schemas.microsoft.com/office/drawing/2014/chartex" xmlns:cx1="http://schemas.microsoft.com/office/drawing/2015/9/8/chartex" xmlns:cx2="http://schemas.microsoft.com/office/drawing/2015/10/21/chartex" xmlns:cx3="http://schemas.microsoft.com/office/drawing/2016/5/9/chartex" xmlns:cx4="http://schemas.microsoft.com/office/drawing/2016/5/10/chartex" xmlns:cx5="http://schemas.microsoft.com/office/drawing/2016/5/11/chartex" xmlns:cx6="http://schemas.microsoft.com/office/drawing/2016/5/12/chartex" xmlns:cx7="http://schemas.microsoft.com/office/drawing/2016/5/13/chartex" xmlns:cx8="http://schemas.microsoft.com/office/drawing/2016/5/14/chartex" xmlns:mc="http://schemas.openxmlformats.org/markup-compatibility/2006" xmlns:aink="http://schemas.microsoft.com/office/drawing/2016/ink" xmlns:am3d="http://schemas.microsoft.com/office/drawing/2017/model3d" xmlns:o="urn:schemas-microsoft-com:office:office" xmlns:r="http://schemas.openxmlformats.org/officeDocument/2006/relationships" xmlns:m="http://schemas.openxmlformats.org/officeDocument/2006/math" xmlns:v="urn:schemas-microsoft-com:vml" xmlns:wp14="http://schemas.microsoft.com/office/word/2010/wordprocessingDrawing" xmlns:wp="http://schemas.openxmlformats.org/drawingml/2006/wordprocessingDrawing" xmlns:w10="urn:schemas-microsoft-com:office:word" xmlns:w="http://schemas.openxmlformats.org/wordprocessingml/2006/main" xmlns:w14="http://schemas.microsoft.com/office/word/2010/wordml" xmlns:w15="http://schemas.microsoft.com/office/word/2012/wordml" xmlns:w16cex="http://schemas.microsoft.com/office/word/2018/wordml/cex" xmlns:w16cid="http://schemas.microsoft.com/office/word/2016/wordml/cid" xmlns:w16="http://schemas.microsoft.com/office/word/2018/wordml" xmlns:w16se="http://schemas.microsoft.com/office/word/2015/wordml/symex" xmlns:wpg="http://schemas.microsoft.com/office/word/2010/wordprocessingGroup" xmlns:wpi="http://schemas.microsoft.com/office/word/2010/wordprocessingInk" xmlns:wne="http://schemas.microsoft.com/office/word/2006/wordml" xmlns:wps="http://schemas.microsoft.com/office/word/2010/wordprocessingShape" mc:Ignorable="w14 w15 w16se w16cid w16 w16cex wp14">
   <w:abstractNum w:abstractNumId="0" w15:restartNumberingAfterBreak="0">
     <w:nsid w:val="FFFFFF7C"/>
     <w:multiLevelType w:val="singleLevel"/>
@@ -2593,7 +3026,7 @@
 </file>
 
 <file path=word/styles.xml><?xml version="1.0" encoding="utf-8"?>
-<w:styles xmlns:mc="http://schemas.openxmlformats.org/markup-compatibility/2006" xmlns:r="http://schemas.openxmlformats.org/officeDocument/2006/relationships" xmlns:w="http://schemas.openxmlformats.org/wordprocessingml/2006/main" xmlns:w14="http://schemas.microsoft.com/office/word/2010/wordml" xmlns:w15="http://schemas.microsoft.com/office/word/2012/wordml" xmlns:w16cid="http://schemas.microsoft.com/office/word/2016/wordml/cid" xmlns:w16se="http://schemas.microsoft.com/office/word/2015/wordml/symex" mc:Ignorable="w14 w15 w16se w16cid">
+<w:styles xmlns:mc="http://schemas.openxmlformats.org/markup-compatibility/2006" xmlns:r="http://schemas.openxmlformats.org/officeDocument/2006/relationships" xmlns:w="http://schemas.openxmlformats.org/wordprocessingml/2006/main" xmlns:w14="http://schemas.microsoft.com/office/word/2010/wordml" xmlns:w15="http://schemas.microsoft.com/office/word/2012/wordml" xmlns:w16cex="http://schemas.microsoft.com/office/word/2018/wordml/cex" xmlns:w16cid="http://schemas.microsoft.com/office/word/2016/wordml/cid" xmlns:w16="http://schemas.microsoft.com/office/word/2018/wordml" xmlns:w16se="http://schemas.microsoft.com/office/word/2015/wordml/symex" mc:Ignorable="w14 w15 w16se w16cid w16 w16cex">
   <w:docDefaults>
     <w:rPrDefault>
       <w:rPr>

</xml_diff>